<commit_message>
For no extension discovery searches, use "noext" instead of "*" Imported from Changeset 14509
</commit_message>
<xml_diff>
--- a/PEMStoreSSH/Doc/PEM SSH AnyAgent Configuration.docx
+++ b/PEMStoreSSH/Doc/PEM SSH AnyAgent Configuration.docx
@@ -1,6 +1,6 @@
 
 <file path=word/document.xml><?xml version="1.0" encoding="utf-8"?>
-<w:document xmlns:wpc="http://schemas.microsoft.com/office/word/2010/wordprocessingCanvas" xmlns:cx="http://schemas.microsoft.com/office/drawing/2014/chartex" xmlns:cx1="http://schemas.microsoft.com/office/drawing/2015/9/8/chartex" xmlns:mc="http://schemas.openxmlformats.org/markup-compatibility/2006" xmlns:o="urn:schemas-microsoft-com:office:office" xmlns:r="http://schemas.openxmlformats.org/officeDocument/2006/relationships" xmlns:m="http://schemas.openxmlformats.org/officeDocument/2006/math" xmlns:v="urn:schemas-microsoft-com:vml" xmlns:wp14="http://schemas.microsoft.com/office/word/2010/wordprocessingDrawing" xmlns:wp="http://schemas.openxmlformats.org/drawingml/2006/wordprocessingDrawing" xmlns:w10="urn:schemas-microsoft-com:office:word" xmlns:w="http://schemas.openxmlformats.org/wordprocessingml/2006/main" xmlns:w14="http://schemas.microsoft.com/office/word/2010/wordml" xmlns:w15="http://schemas.microsoft.com/office/word/2012/wordml" xmlns:w16se="http://schemas.microsoft.com/office/word/2015/wordml/symex" xmlns:wpg="http://schemas.microsoft.com/office/word/2010/wordprocessingGroup" xmlns:wpi="http://schemas.microsoft.com/office/word/2010/wordprocessingInk" xmlns:wne="http://schemas.microsoft.com/office/word/2006/wordml" xmlns:wps="http://schemas.microsoft.com/office/word/2010/wordprocessingShape" mc:Ignorable="w14 w15 w16se wp14">
+<w:document xmlns:wpc="http://schemas.microsoft.com/office/word/2010/wordprocessingCanvas" xmlns:cx="http://schemas.microsoft.com/office/drawing/2014/chartex" xmlns:cx1="http://schemas.microsoft.com/office/drawing/2015/9/8/chartex" xmlns:cx2="http://schemas.microsoft.com/office/drawing/2015/10/21/chartex" xmlns:cx3="http://schemas.microsoft.com/office/drawing/2016/5/9/chartex" xmlns:cx4="http://schemas.microsoft.com/office/drawing/2016/5/10/chartex" xmlns:cx5="http://schemas.microsoft.com/office/drawing/2016/5/11/chartex" xmlns:cx6="http://schemas.microsoft.com/office/drawing/2016/5/12/chartex" xmlns:cx7="http://schemas.microsoft.com/office/drawing/2016/5/13/chartex" xmlns:cx8="http://schemas.microsoft.com/office/drawing/2016/5/14/chartex" xmlns:mc="http://schemas.openxmlformats.org/markup-compatibility/2006" xmlns:aink="http://schemas.microsoft.com/office/drawing/2016/ink" xmlns:am3d="http://schemas.microsoft.com/office/drawing/2017/model3d" xmlns:o="urn:schemas-microsoft-com:office:office" xmlns:r="http://schemas.openxmlformats.org/officeDocument/2006/relationships" xmlns:m="http://schemas.openxmlformats.org/officeDocument/2006/math" xmlns:v="urn:schemas-microsoft-com:vml" xmlns:wp14="http://schemas.microsoft.com/office/word/2010/wordprocessingDrawing" xmlns:wp="http://schemas.openxmlformats.org/drawingml/2006/wordprocessingDrawing" xmlns:w10="urn:schemas-microsoft-com:office:word" xmlns:w="http://schemas.openxmlformats.org/wordprocessingml/2006/main" xmlns:w14="http://schemas.microsoft.com/office/word/2010/wordml" xmlns:w15="http://schemas.microsoft.com/office/word/2012/wordml" xmlns:w16cid="http://schemas.microsoft.com/office/word/2016/wordml/cid" xmlns:w16se="http://schemas.microsoft.com/office/word/2015/wordml/symex" xmlns:wpg="http://schemas.microsoft.com/office/word/2010/wordprocessingGroup" xmlns:wpi="http://schemas.microsoft.com/office/word/2010/wordprocessingInk" xmlns:wne="http://schemas.microsoft.com/office/word/2006/wordml" xmlns:wps="http://schemas.microsoft.com/office/word/2010/wordprocessingShape" mc:Ignorable="w14 w15 w16se w16cid wp14">
   <w:body>
     <w:p>
       <w:r>
@@ -354,7 +354,6 @@
           <w:b/>
           <w:color w:val="2F5496" w:themeColor="accent5" w:themeShade="BF"/>
         </w:rPr>
-        <w:lastRenderedPageBreak/>
         <w:t>Private Keys</w:t>
       </w:r>
       <w:r>
@@ -420,6 +419,7 @@
           <w:b/>
           <w:color w:val="2F5496" w:themeColor="accent5" w:themeShade="BF"/>
         </w:rPr>
+        <w:lastRenderedPageBreak/>
         <w:t xml:space="preserve">Job Types </w:t>
       </w:r>
       <w:r>
@@ -448,20 +448,10 @@
           <w:b/>
           <w:color w:val="2F5496" w:themeColor="accent5" w:themeShade="BF"/>
         </w:rPr>
-        <w:t>Parameters</w:t>
-      </w:r>
-      <w:r>
-        <w:rPr>
-          <w:b/>
-          <w:color w:val="2F5496" w:themeColor="accent5" w:themeShade="BF"/>
-        </w:rPr>
-        <w:t xml:space="preserve"> </w:t>
-      </w:r>
-      <w:r>
-        <w:t xml:space="preserve">– </w:t>
-      </w:r>
-      <w:r>
-        <w:t>Three custom parameters are used for this store type.  They are:</w:t>
+        <w:t xml:space="preserve">Parameters </w:t>
+      </w:r>
+      <w:r>
+        <w:t>– Three custom parameters are used for this store type.  They are:</w:t>
       </w:r>
     </w:p>
     <w:p>
@@ -524,10 +514,7 @@
         <w:t>Path to Private Key File:</w:t>
       </w:r>
       <w:r>
-        <w:t xml:space="preserve"> Only applicable for Type=PEM stores.  If the PEM certificate store has a separate private key file, this is the FULL PATH and file name where the private key resides.  </w:t>
-      </w:r>
-      <w:r>
-        <w:t>File paths on Linux servers will always begin with a “/”.  Windows servers will always begin with the drive letter, colon, and backslash, such as “c:\”.</w:t>
+        <w:t xml:space="preserve"> Only applicable for Type=PEM stores.  If the PEM certificate store has a separate private key file, this is the FULL PATH and file name where the private key resides.  File paths on Linux servers will always begin with a “/”.  Windows servers will always begin with the drive letter, colon, and backslash, such as “c:\”.</w:t>
       </w:r>
     </w:p>
     <w:p>
@@ -1497,10 +1484,7 @@
         <w:t>Type</w:t>
       </w:r>
       <w:r>
-        <w:t xml:space="preserve"> – Select </w:t>
-      </w:r>
-      <w:r>
-        <w:t>either PEM or PKCS12</w:t>
+        <w:t xml:space="preserve"> – Select either PEM or PKCS12</w:t>
       </w:r>
     </w:p>
     <w:p>
@@ -1522,10 +1506,7 @@
         <w:t>Separate Private Key File</w:t>
       </w:r>
       <w:r>
-        <w:t xml:space="preserve"> – </w:t>
-      </w:r>
-      <w:r>
-        <w:t>Check if the store has a separate private key file.</w:t>
+        <w:t xml:space="preserve"> – Check if the store has a separate private key file.</w:t>
       </w:r>
     </w:p>
     <w:p>
@@ -1547,16 +1528,7 @@
         <w:t>Path to Private Key File</w:t>
       </w:r>
       <w:r>
-        <w:t xml:space="preserve"> – </w:t>
-      </w:r>
-      <w:r>
-        <w:t xml:space="preserve">If Separate Private Key File is checked, enter the FULL PATH to the private key file.  </w:t>
-      </w:r>
-      <w:r>
-        <w:t>File paths on Linux servers will always begin with a “/”.  Windows servers will always begin with the drive letter, colo</w:t>
-      </w:r>
-      <w:r>
-        <w:t>n, and backslash, such as “c:\”.</w:t>
+        <w:t xml:space="preserve"> – If Separate Private Key File is checked, enter the FULL PATH to the private key file.  File paths on Linux servers will always begin with a “/”.  Windows servers will always begin with the drive letter, colon, and backslash, such as “c:\”.</w:t>
       </w:r>
     </w:p>
     <w:p>
@@ -1693,7 +1665,6 @@
     </w:p>
     <w:p>
       <w:r>
-        <w:lastRenderedPageBreak/>
         <w:t>First, in Keyfactor Command navigate to Certificate Locations =&gt; Certificate Stores.  Select the Discover tab and then the Schedule button.  Complete the dialog and click Done to schedule.</w:t>
       </w:r>
     </w:p>
@@ -1955,8 +1926,6 @@
       <w:r>
         <w:t>PEM/PKCS12 stores</w:t>
       </w:r>
-      <w:bookmarkStart w:id="0" w:name="_GoBack"/>
-      <w:bookmarkEnd w:id="0"/>
       <w:r>
         <w:t>.  Linux file paths will always begin with a “/”.  Windows servers will always begin with the drive letter, colon, and backslash, such as “c:\”.</w:t>
       </w:r>
@@ -2016,14 +1985,20 @@
         <w:t xml:space="preserve">will be returned.  </w:t>
       </w:r>
       <w:r>
-        <w:t>If providing a list of exten</w:t>
+        <w:t>If providing a list of extensions, u</w:t>
+      </w:r>
+      <w:r>
+        <w:t xml:space="preserve">sing </w:t>
+      </w:r>
+      <w:r>
+        <w:t>“noext”</w:t>
+      </w:r>
+      <w:r>
+        <w:t xml:space="preserve"> </w:t>
       </w:r>
       <w:r>
         <w:lastRenderedPageBreak/>
-        <w:t>sions, u</w:t>
-      </w:r>
-      <w:r>
-        <w:t xml:space="preserve">sing a “*” as one of the extensions will </w:t>
+        <w:t xml:space="preserve">as one of the extensions will </w:t>
       </w:r>
       <w:r>
         <w:t xml:space="preserve">also return </w:t>
@@ -2041,7 +2016,15 @@
         <w:t>pem</w:t>
       </w:r>
       <w:r>
-        <w:t xml:space="preserve">, *” would return all </w:t>
+        <w:t xml:space="preserve">, </w:t>
+      </w:r>
+      <w:r>
+        <w:t>noext</w:t>
+      </w:r>
+      <w:bookmarkStart w:id="0" w:name="_GoBack"/>
+      <w:bookmarkEnd w:id="0"/>
+      <w:r>
+        <w:t xml:space="preserve">” would return all </w:t>
       </w:r>
       <w:r>
         <w:t>file locations</w:t>
@@ -2181,7 +2164,7 @@
 </file>
 
 <file path=word/endnotes.xml><?xml version="1.0" encoding="utf-8"?>
-<w:endnotes xmlns:wpc="http://schemas.microsoft.com/office/word/2010/wordprocessingCanvas" xmlns:cx="http://schemas.microsoft.com/office/drawing/2014/chartex" xmlns:cx1="http://schemas.microsoft.com/office/drawing/2015/9/8/chartex" xmlns:mc="http://schemas.openxmlformats.org/markup-compatibility/2006" xmlns:o="urn:schemas-microsoft-com:office:office" xmlns:r="http://schemas.openxmlformats.org/officeDocument/2006/relationships" xmlns:m="http://schemas.openxmlformats.org/officeDocument/2006/math" xmlns:v="urn:schemas-microsoft-com:vml" xmlns:wp14="http://schemas.microsoft.com/office/word/2010/wordprocessingDrawing" xmlns:wp="http://schemas.openxmlformats.org/drawingml/2006/wordprocessingDrawing" xmlns:w10="urn:schemas-microsoft-com:office:word" xmlns:w="http://schemas.openxmlformats.org/wordprocessingml/2006/main" xmlns:w14="http://schemas.microsoft.com/office/word/2010/wordml" xmlns:w15="http://schemas.microsoft.com/office/word/2012/wordml" xmlns:w16se="http://schemas.microsoft.com/office/word/2015/wordml/symex" xmlns:wpg="http://schemas.microsoft.com/office/word/2010/wordprocessingGroup" xmlns:wpi="http://schemas.microsoft.com/office/word/2010/wordprocessingInk" xmlns:wne="http://schemas.microsoft.com/office/word/2006/wordml" xmlns:wps="http://schemas.microsoft.com/office/word/2010/wordprocessingShape" mc:Ignorable="w14 w15 w16se wp14">
+<w:endnotes xmlns:wpc="http://schemas.microsoft.com/office/word/2010/wordprocessingCanvas" xmlns:cx="http://schemas.microsoft.com/office/drawing/2014/chartex" xmlns:cx1="http://schemas.microsoft.com/office/drawing/2015/9/8/chartex" xmlns:cx2="http://schemas.microsoft.com/office/drawing/2015/10/21/chartex" xmlns:cx3="http://schemas.microsoft.com/office/drawing/2016/5/9/chartex" xmlns:cx4="http://schemas.microsoft.com/office/drawing/2016/5/10/chartex" xmlns:cx5="http://schemas.microsoft.com/office/drawing/2016/5/11/chartex" xmlns:cx6="http://schemas.microsoft.com/office/drawing/2016/5/12/chartex" xmlns:cx7="http://schemas.microsoft.com/office/drawing/2016/5/13/chartex" xmlns:cx8="http://schemas.microsoft.com/office/drawing/2016/5/14/chartex" xmlns:mc="http://schemas.openxmlformats.org/markup-compatibility/2006" xmlns:aink="http://schemas.microsoft.com/office/drawing/2016/ink" xmlns:am3d="http://schemas.microsoft.com/office/drawing/2017/model3d" xmlns:o="urn:schemas-microsoft-com:office:office" xmlns:r="http://schemas.openxmlformats.org/officeDocument/2006/relationships" xmlns:m="http://schemas.openxmlformats.org/officeDocument/2006/math" xmlns:v="urn:schemas-microsoft-com:vml" xmlns:wp14="http://schemas.microsoft.com/office/word/2010/wordprocessingDrawing" xmlns:wp="http://schemas.openxmlformats.org/drawingml/2006/wordprocessingDrawing" xmlns:w10="urn:schemas-microsoft-com:office:word" xmlns:w="http://schemas.openxmlformats.org/wordprocessingml/2006/main" xmlns:w14="http://schemas.microsoft.com/office/word/2010/wordml" xmlns:w15="http://schemas.microsoft.com/office/word/2012/wordml" xmlns:w16cid="http://schemas.microsoft.com/office/word/2016/wordml/cid" xmlns:w16se="http://schemas.microsoft.com/office/word/2015/wordml/symex" xmlns:wpg="http://schemas.microsoft.com/office/word/2010/wordprocessingGroup" xmlns:wpi="http://schemas.microsoft.com/office/word/2010/wordprocessingInk" xmlns:wne="http://schemas.microsoft.com/office/word/2006/wordml" xmlns:wps="http://schemas.microsoft.com/office/word/2010/wordprocessingShape" mc:Ignorable="w14 w15 w16se w16cid wp14">
   <w:endnote w:type="separator" w:id="-1">
     <w:p>
       <w:pPr>
@@ -2206,7 +2189,7 @@
 </file>
 
 <file path=word/footnotes.xml><?xml version="1.0" encoding="utf-8"?>
-<w:footnotes xmlns:wpc="http://schemas.microsoft.com/office/word/2010/wordprocessingCanvas" xmlns:cx="http://schemas.microsoft.com/office/drawing/2014/chartex" xmlns:cx1="http://schemas.microsoft.com/office/drawing/2015/9/8/chartex" xmlns:mc="http://schemas.openxmlformats.org/markup-compatibility/2006" xmlns:o="urn:schemas-microsoft-com:office:office" xmlns:r="http://schemas.openxmlformats.org/officeDocument/2006/relationships" xmlns:m="http://schemas.openxmlformats.org/officeDocument/2006/math" xmlns:v="urn:schemas-microsoft-com:vml" xmlns:wp14="http://schemas.microsoft.com/office/word/2010/wordprocessingDrawing" xmlns:wp="http://schemas.openxmlformats.org/drawingml/2006/wordprocessingDrawing" xmlns:w10="urn:schemas-microsoft-com:office:word" xmlns:w="http://schemas.openxmlformats.org/wordprocessingml/2006/main" xmlns:w14="http://schemas.microsoft.com/office/word/2010/wordml" xmlns:w15="http://schemas.microsoft.com/office/word/2012/wordml" xmlns:w16se="http://schemas.microsoft.com/office/word/2015/wordml/symex" xmlns:wpg="http://schemas.microsoft.com/office/word/2010/wordprocessingGroup" xmlns:wpi="http://schemas.microsoft.com/office/word/2010/wordprocessingInk" xmlns:wne="http://schemas.microsoft.com/office/word/2006/wordml" xmlns:wps="http://schemas.microsoft.com/office/word/2010/wordprocessingShape" mc:Ignorable="w14 w15 w16se wp14">
+<w:footnotes xmlns:wpc="http://schemas.microsoft.com/office/word/2010/wordprocessingCanvas" xmlns:cx="http://schemas.microsoft.com/office/drawing/2014/chartex" xmlns:cx1="http://schemas.microsoft.com/office/drawing/2015/9/8/chartex" xmlns:cx2="http://schemas.microsoft.com/office/drawing/2015/10/21/chartex" xmlns:cx3="http://schemas.microsoft.com/office/drawing/2016/5/9/chartex" xmlns:cx4="http://schemas.microsoft.com/office/drawing/2016/5/10/chartex" xmlns:cx5="http://schemas.microsoft.com/office/drawing/2016/5/11/chartex" xmlns:cx6="http://schemas.microsoft.com/office/drawing/2016/5/12/chartex" xmlns:cx7="http://schemas.microsoft.com/office/drawing/2016/5/13/chartex" xmlns:cx8="http://schemas.microsoft.com/office/drawing/2016/5/14/chartex" xmlns:mc="http://schemas.openxmlformats.org/markup-compatibility/2006" xmlns:aink="http://schemas.microsoft.com/office/drawing/2016/ink" xmlns:am3d="http://schemas.microsoft.com/office/drawing/2017/model3d" xmlns:o="urn:schemas-microsoft-com:office:office" xmlns:r="http://schemas.openxmlformats.org/officeDocument/2006/relationships" xmlns:m="http://schemas.openxmlformats.org/officeDocument/2006/math" xmlns:v="urn:schemas-microsoft-com:vml" xmlns:wp14="http://schemas.microsoft.com/office/word/2010/wordprocessingDrawing" xmlns:wp="http://schemas.openxmlformats.org/drawingml/2006/wordprocessingDrawing" xmlns:w10="urn:schemas-microsoft-com:office:word" xmlns:w="http://schemas.openxmlformats.org/wordprocessingml/2006/main" xmlns:w14="http://schemas.microsoft.com/office/word/2010/wordml" xmlns:w15="http://schemas.microsoft.com/office/word/2012/wordml" xmlns:w16cid="http://schemas.microsoft.com/office/word/2016/wordml/cid" xmlns:w16se="http://schemas.microsoft.com/office/word/2015/wordml/symex" xmlns:wpg="http://schemas.microsoft.com/office/word/2010/wordprocessingGroup" xmlns:wpi="http://schemas.microsoft.com/office/word/2010/wordprocessingInk" xmlns:wne="http://schemas.microsoft.com/office/word/2006/wordml" xmlns:wps="http://schemas.microsoft.com/office/word/2010/wordprocessingShape" mc:Ignorable="w14 w15 w16se w16cid wp14">
   <w:footnote w:type="separator" w:id="-1">
     <w:p>
       <w:pPr>
@@ -2231,7 +2214,7 @@
 </file>
 
 <file path=word/header1.xml><?xml version="1.0" encoding="utf-8"?>
-<w:hdr xmlns:wpc="http://schemas.microsoft.com/office/word/2010/wordprocessingCanvas" xmlns:cx="http://schemas.microsoft.com/office/drawing/2014/chartex" xmlns:cx1="http://schemas.microsoft.com/office/drawing/2015/9/8/chartex" xmlns:mc="http://schemas.openxmlformats.org/markup-compatibility/2006" xmlns:o="urn:schemas-microsoft-com:office:office" xmlns:r="http://schemas.openxmlformats.org/officeDocument/2006/relationships" xmlns:m="http://schemas.openxmlformats.org/officeDocument/2006/math" xmlns:v="urn:schemas-microsoft-com:vml" xmlns:wp14="http://schemas.microsoft.com/office/word/2010/wordprocessingDrawing" xmlns:wp="http://schemas.openxmlformats.org/drawingml/2006/wordprocessingDrawing" xmlns:w10="urn:schemas-microsoft-com:office:word" xmlns:w="http://schemas.openxmlformats.org/wordprocessingml/2006/main" xmlns:w14="http://schemas.microsoft.com/office/word/2010/wordml" xmlns:w15="http://schemas.microsoft.com/office/word/2012/wordml" xmlns:w16se="http://schemas.microsoft.com/office/word/2015/wordml/symex" xmlns:wpg="http://schemas.microsoft.com/office/word/2010/wordprocessingGroup" xmlns:wpi="http://schemas.microsoft.com/office/word/2010/wordprocessingInk" xmlns:wne="http://schemas.microsoft.com/office/word/2006/wordml" xmlns:wps="http://schemas.microsoft.com/office/word/2010/wordprocessingShape" mc:Ignorable="w14 w15 w16se wp14">
+<w:hdr xmlns:wpc="http://schemas.microsoft.com/office/word/2010/wordprocessingCanvas" xmlns:cx="http://schemas.microsoft.com/office/drawing/2014/chartex" xmlns:cx1="http://schemas.microsoft.com/office/drawing/2015/9/8/chartex" xmlns:cx2="http://schemas.microsoft.com/office/drawing/2015/10/21/chartex" xmlns:cx3="http://schemas.microsoft.com/office/drawing/2016/5/9/chartex" xmlns:cx4="http://schemas.microsoft.com/office/drawing/2016/5/10/chartex" xmlns:cx5="http://schemas.microsoft.com/office/drawing/2016/5/11/chartex" xmlns:cx6="http://schemas.microsoft.com/office/drawing/2016/5/12/chartex" xmlns:cx7="http://schemas.microsoft.com/office/drawing/2016/5/13/chartex" xmlns:cx8="http://schemas.microsoft.com/office/drawing/2016/5/14/chartex" xmlns:mc="http://schemas.openxmlformats.org/markup-compatibility/2006" xmlns:aink="http://schemas.microsoft.com/office/drawing/2016/ink" xmlns:am3d="http://schemas.microsoft.com/office/drawing/2017/model3d" xmlns:o="urn:schemas-microsoft-com:office:office" xmlns:r="http://schemas.openxmlformats.org/officeDocument/2006/relationships" xmlns:m="http://schemas.openxmlformats.org/officeDocument/2006/math" xmlns:v="urn:schemas-microsoft-com:vml" xmlns:wp14="http://schemas.microsoft.com/office/word/2010/wordprocessingDrawing" xmlns:wp="http://schemas.openxmlformats.org/drawingml/2006/wordprocessingDrawing" xmlns:w10="urn:schemas-microsoft-com:office:word" xmlns:w="http://schemas.openxmlformats.org/wordprocessingml/2006/main" xmlns:w14="http://schemas.microsoft.com/office/word/2010/wordml" xmlns:w15="http://schemas.microsoft.com/office/word/2012/wordml" xmlns:w16cid="http://schemas.microsoft.com/office/word/2016/wordml/cid" xmlns:w16se="http://schemas.microsoft.com/office/word/2015/wordml/symex" xmlns:wpg="http://schemas.microsoft.com/office/word/2010/wordprocessingGroup" xmlns:wpi="http://schemas.microsoft.com/office/word/2010/wordprocessingInk" xmlns:wne="http://schemas.microsoft.com/office/word/2006/wordml" xmlns:wps="http://schemas.microsoft.com/office/word/2010/wordprocessingShape" mc:Ignorable="w14 w15 w16se w16cid wp14">
   <w:p>
     <w:pPr>
       <w:pStyle w:val="Header"/>
@@ -2279,7 +2262,7 @@
 </file>
 
 <file path=word/numbering.xml><?xml version="1.0" encoding="utf-8"?>
-<w:numbering xmlns:wpc="http://schemas.microsoft.com/office/word/2010/wordprocessingCanvas" xmlns:cx="http://schemas.microsoft.com/office/drawing/2014/chartex" xmlns:cx1="http://schemas.microsoft.com/office/drawing/2015/9/8/chartex" xmlns:mc="http://schemas.openxmlformats.org/markup-compatibility/2006" xmlns:o="urn:schemas-microsoft-com:office:office" xmlns:r="http://schemas.openxmlformats.org/officeDocument/2006/relationships" xmlns:m="http://schemas.openxmlformats.org/officeDocument/2006/math" xmlns:v="urn:schemas-microsoft-com:vml" xmlns:wp14="http://schemas.microsoft.com/office/word/2010/wordprocessingDrawing" xmlns:wp="http://schemas.openxmlformats.org/drawingml/2006/wordprocessingDrawing" xmlns:w10="urn:schemas-microsoft-com:office:word" xmlns:w="http://schemas.openxmlformats.org/wordprocessingml/2006/main" xmlns:w14="http://schemas.microsoft.com/office/word/2010/wordml" xmlns:w15="http://schemas.microsoft.com/office/word/2012/wordml" xmlns:w16se="http://schemas.microsoft.com/office/word/2015/wordml/symex" xmlns:wpg="http://schemas.microsoft.com/office/word/2010/wordprocessingGroup" xmlns:wpi="http://schemas.microsoft.com/office/word/2010/wordprocessingInk" xmlns:wne="http://schemas.microsoft.com/office/word/2006/wordml" xmlns:wps="http://schemas.microsoft.com/office/word/2010/wordprocessingShape" mc:Ignorable="w14 w15 w16se wp14">
+<w:numbering xmlns:wpc="http://schemas.microsoft.com/office/word/2010/wordprocessingCanvas" xmlns:cx="http://schemas.microsoft.com/office/drawing/2014/chartex" xmlns:cx1="http://schemas.microsoft.com/office/drawing/2015/9/8/chartex" xmlns:cx2="http://schemas.microsoft.com/office/drawing/2015/10/21/chartex" xmlns:cx3="http://schemas.microsoft.com/office/drawing/2016/5/9/chartex" xmlns:cx4="http://schemas.microsoft.com/office/drawing/2016/5/10/chartex" xmlns:cx5="http://schemas.microsoft.com/office/drawing/2016/5/11/chartex" xmlns:cx6="http://schemas.microsoft.com/office/drawing/2016/5/12/chartex" xmlns:cx7="http://schemas.microsoft.com/office/drawing/2016/5/13/chartex" xmlns:cx8="http://schemas.microsoft.com/office/drawing/2016/5/14/chartex" xmlns:mc="http://schemas.openxmlformats.org/markup-compatibility/2006" xmlns:aink="http://schemas.microsoft.com/office/drawing/2016/ink" xmlns:am3d="http://schemas.microsoft.com/office/drawing/2017/model3d" xmlns:o="urn:schemas-microsoft-com:office:office" xmlns:r="http://schemas.openxmlformats.org/officeDocument/2006/relationships" xmlns:m="http://schemas.openxmlformats.org/officeDocument/2006/math" xmlns:v="urn:schemas-microsoft-com:vml" xmlns:wp14="http://schemas.microsoft.com/office/word/2010/wordprocessingDrawing" xmlns:wp="http://schemas.openxmlformats.org/drawingml/2006/wordprocessingDrawing" xmlns:w10="urn:schemas-microsoft-com:office:word" xmlns:w="http://schemas.openxmlformats.org/wordprocessingml/2006/main" xmlns:w14="http://schemas.microsoft.com/office/word/2010/wordml" xmlns:w15="http://schemas.microsoft.com/office/word/2012/wordml" xmlns:w16cid="http://schemas.microsoft.com/office/word/2016/wordml/cid" xmlns:w16se="http://schemas.microsoft.com/office/word/2015/wordml/symex" xmlns:wpg="http://schemas.microsoft.com/office/word/2010/wordprocessingGroup" xmlns:wpi="http://schemas.microsoft.com/office/word/2010/wordprocessingInk" xmlns:wne="http://schemas.microsoft.com/office/word/2006/wordml" xmlns:wps="http://schemas.microsoft.com/office/word/2010/wordprocessingShape" mc:Ignorable="w14 w15 w16se w16cid wp14">
   <w:abstractNum w:abstractNumId="0" w15:restartNumberingAfterBreak="0">
     <w:nsid w:val="037F4604"/>
     <w:multiLevelType w:val="hybridMultilevel"/>
@@ -3273,7 +3256,7 @@
 </file>
 
 <file path=word/styles.xml><?xml version="1.0" encoding="utf-8"?>
-<w:styles xmlns:mc="http://schemas.openxmlformats.org/markup-compatibility/2006" xmlns:r="http://schemas.openxmlformats.org/officeDocument/2006/relationships" xmlns:w="http://schemas.openxmlformats.org/wordprocessingml/2006/main" xmlns:w14="http://schemas.microsoft.com/office/word/2010/wordml" xmlns:w15="http://schemas.microsoft.com/office/word/2012/wordml" xmlns:w16se="http://schemas.microsoft.com/office/word/2015/wordml/symex" mc:Ignorable="w14 w15 w16se">
+<w:styles xmlns:mc="http://schemas.openxmlformats.org/markup-compatibility/2006" xmlns:r="http://schemas.openxmlformats.org/officeDocument/2006/relationships" xmlns:w="http://schemas.openxmlformats.org/wordprocessingml/2006/main" xmlns:w14="http://schemas.microsoft.com/office/word/2010/wordml" xmlns:w15="http://schemas.microsoft.com/office/word/2012/wordml" xmlns:w16cid="http://schemas.microsoft.com/office/word/2016/wordml/cid" xmlns:w16se="http://schemas.microsoft.com/office/word/2015/wordml/symex" mc:Ignorable="w14 w15 w16se w16cid">
   <w:docDefaults>
     <w:rPrDefault>
       <w:rPr>
@@ -3289,7 +3272,7 @@
       </w:pPr>
     </w:pPrDefault>
   </w:docDefaults>
-  <w:latentStyles w:defLockedState="0" w:defUIPriority="99" w:defSemiHidden="0" w:defUnhideWhenUsed="0" w:defQFormat="0" w:count="371">
+  <w:latentStyles w:defLockedState="0" w:defUIPriority="99" w:defSemiHidden="0" w:defUnhideWhenUsed="0" w:defQFormat="0" w:count="377">
     <w:lsdException w:name="Normal" w:uiPriority="0" w:qFormat="1"/>
     <w:lsdException w:name="heading 1" w:uiPriority="9" w:qFormat="1"/>
     <w:lsdException w:name="heading 2" w:semiHidden="1" w:uiPriority="9" w:unhideWhenUsed="1" w:qFormat="1"/>
@@ -3437,11 +3420,8 @@
     <w:lsdException w:name="Table 3D effects 3" w:semiHidden="1" w:unhideWhenUsed="1"/>
     <w:lsdException w:name="Table Contemporary" w:semiHidden="1" w:unhideWhenUsed="1"/>
     <w:lsdException w:name="Table Elegant" w:semiHidden="1" w:unhideWhenUsed="1"/>
-    <w:lsdException w:name="Table Professional" w:semiHidden="1" w:unhideWhenUsed="1"/>
     <w:lsdException w:name="Table Subtle 1" w:semiHidden="1" w:unhideWhenUsed="1"/>
     <w:lsdException w:name="Table Subtle 2" w:semiHidden="1" w:unhideWhenUsed="1"/>
-    <w:lsdException w:name="Table Web 1" w:semiHidden="1" w:unhideWhenUsed="1"/>
-    <w:lsdException w:name="Table Web 2" w:semiHidden="1" w:unhideWhenUsed="1"/>
     <w:lsdException w:name="Table Web 3" w:semiHidden="1" w:unhideWhenUsed="1"/>
     <w:lsdException w:name="Balloon Text" w:semiHidden="1" w:unhideWhenUsed="1"/>
     <w:lsdException w:name="Table Grid" w:uiPriority="39"/>
@@ -3661,6 +3641,12 @@
     <w:lsdException w:name="List Table 5 Dark Accent 6" w:uiPriority="50"/>
     <w:lsdException w:name="List Table 6 Colorful Accent 6" w:uiPriority="51"/>
     <w:lsdException w:name="List Table 7 Colorful Accent 6" w:uiPriority="52"/>
+    <w:lsdException w:name="Mention" w:semiHidden="1" w:unhideWhenUsed="1"/>
+    <w:lsdException w:name="Smart Hyperlink" w:semiHidden="1" w:unhideWhenUsed="1"/>
+    <w:lsdException w:name="Hashtag" w:semiHidden="1" w:unhideWhenUsed="1"/>
+    <w:lsdException w:name="Unresolved Mention" w:semiHidden="1" w:unhideWhenUsed="1"/>
+    <w:lsdException w:name="Smart Link" w:semiHidden="1" w:unhideWhenUsed="1"/>
+    <w:lsdException w:name="Smart Link Error" w:semiHidden="1" w:unhideWhenUsed="1"/>
   </w:latentStyles>
   <w:style w:type="paragraph" w:default="1" w:styleId="Normal">
     <w:name w:val="Normal"/>
@@ -4013,15 +3999,6 @@
 </file>
 
 <file path=customXml/item1.xml><?xml version="1.0" encoding="utf-8"?>
-<?mso-contentType ?>
-<FormTemplates xmlns="http://schemas.microsoft.com/sharepoint/v3/contenttype/forms">
-  <Display>DocumentLibraryForm</Display>
-  <Edit>DocumentLibraryForm</Edit>
-  <New>DocumentLibraryForm</New>
-</FormTemplates>
-</file>
-
-<file path=customXml/item2.xml><?xml version="1.0" encoding="utf-8"?>
 <p:properties xmlns:p="http://schemas.microsoft.com/office/2006/metadata/properties" xmlns:xsi="http://www.w3.org/2001/XMLSchema-instance" xmlns:pc="http://schemas.microsoft.com/office/infopath/2007/PartnerControls">
   <documentManagement>
     <MigrationWizId xmlns="fdc0650e-df4e-481a-917c-05b415be2886" xsi:nil="true"/>
@@ -4031,6 +4008,15 @@
     <MigrationWizIdDocumentLibraryPermissions xmlns="fdc0650e-df4e-481a-917c-05b415be2886" xsi:nil="true"/>
   </documentManagement>
 </p:properties>
+</file>
+
+<file path=customXml/item2.xml><?xml version="1.0" encoding="utf-8"?>
+<?mso-contentType ?>
+<FormTemplates xmlns="http://schemas.microsoft.com/sharepoint/v3/contenttype/forms">
+  <Display>DocumentLibraryForm</Display>
+  <Edit>DocumentLibraryForm</Edit>
+  <New>DocumentLibraryForm</New>
+</FormTemplates>
 </file>
 
 <file path=customXml/item3.xml><?xml version="1.0" encoding="utf-8"?>
@@ -4287,26 +4273,26 @@
 </file>
 
 <file path=customXml/itemProps1.xml><?xml version="1.0" encoding="utf-8"?>
-<ds:datastoreItem xmlns:ds="http://schemas.openxmlformats.org/officeDocument/2006/customXml" ds:itemID="{8B2DF10A-713C-4EB1-B268-7D46DEF73161}">
+<ds:datastoreItem xmlns:ds="http://schemas.openxmlformats.org/officeDocument/2006/customXml" ds:itemID="{BF4FCDEB-9F2B-4FFA-9AB9-BBC6F5CE01CB}">
   <ds:schemaRefs>
-    <ds:schemaRef ds:uri="http://schemas.microsoft.com/sharepoint/v3/contenttype/forms"/>
+    <ds:schemaRef ds:uri="52e82d20-68f0-4a0b-8013-bbe38882faec"/>
+    <ds:schemaRef ds:uri="http://purl.org/dc/elements/1.1/"/>
+    <ds:schemaRef ds:uri="http://schemas.openxmlformats.org/package/2006/metadata/core-properties"/>
+    <ds:schemaRef ds:uri="http://www.w3.org/XML/1998/namespace"/>
+    <ds:schemaRef ds:uri="http://schemas.microsoft.com/office/2006/documentManagement/types"/>
+    <ds:schemaRef ds:uri="http://schemas.microsoft.com/office/2006/metadata/properties"/>
+    <ds:schemaRef ds:uri="http://schemas.microsoft.com/office/infopath/2007/PartnerControls"/>
+    <ds:schemaRef ds:uri="fdc0650e-df4e-481a-917c-05b415be2886"/>
+    <ds:schemaRef ds:uri="http://purl.org/dc/dcmitype/"/>
+    <ds:schemaRef ds:uri="http://purl.org/dc/terms/"/>
   </ds:schemaRefs>
 </ds:datastoreItem>
 </file>
 
 <file path=customXml/itemProps2.xml><?xml version="1.0" encoding="utf-8"?>
-<ds:datastoreItem xmlns:ds="http://schemas.openxmlformats.org/officeDocument/2006/customXml" ds:itemID="{BF4FCDEB-9F2B-4FFA-9AB9-BBC6F5CE01CB}">
+<ds:datastoreItem xmlns:ds="http://schemas.openxmlformats.org/officeDocument/2006/customXml" ds:itemID="{8B2DF10A-713C-4EB1-B268-7D46DEF73161}">
   <ds:schemaRefs>
-    <ds:schemaRef ds:uri="http://purl.org/dc/dcmitype/"/>
-    <ds:schemaRef ds:uri="http://purl.org/dc/elements/1.1/"/>
-    <ds:schemaRef ds:uri="http://schemas.microsoft.com/office/2006/metadata/properties"/>
-    <ds:schemaRef ds:uri="http://schemas.openxmlformats.org/package/2006/metadata/core-properties"/>
-    <ds:schemaRef ds:uri="http://purl.org/dc/terms/"/>
-    <ds:schemaRef ds:uri="http://schemas.microsoft.com/office/2006/documentManagement/types"/>
-    <ds:schemaRef ds:uri="http://schemas.microsoft.com/office/infopath/2007/PartnerControls"/>
-    <ds:schemaRef ds:uri="52e82d20-68f0-4a0b-8013-bbe38882faec"/>
-    <ds:schemaRef ds:uri="fdc0650e-df4e-481a-917c-05b415be2886"/>
-    <ds:schemaRef ds:uri="http://www.w3.org/XML/1998/namespace"/>
+    <ds:schemaRef ds:uri="http://schemas.microsoft.com/sharepoint/v3/contenttype/forms"/>
   </ds:schemaRefs>
 </ds:datastoreItem>
 </file>

</xml_diff>

<commit_message>
Added screen prints to doc Imported from Changeset 14514
</commit_message>
<xml_diff>
--- a/PEMStoreSSH/Doc/PEM SSH AnyAgent Configuration.docx
+++ b/PEMStoreSSH/Doc/PEM SSH AnyAgent Configuration.docx
@@ -469,114 +469,24 @@
         <w:rPr>
           <w:b/>
         </w:rPr>
-        <w:t xml:space="preserve">Type: </w:t>
-      </w:r>
-      <w:r>
-        <w:t>Select PEM or PKCS12</w:t>
-      </w:r>
-    </w:p>
-    <w:p>
-      <w:pPr>
-        <w:pStyle w:val="ListParagraph"/>
-        <w:numPr>
-          <w:ilvl w:val="1"/>
-          <w:numId w:val="1"/>
-        </w:numPr>
-        <w:rPr>
-          <w:b/>
-        </w:rPr>
-      </w:pPr>
-      <w:r>
-        <w:rPr>
-          <w:b/>
-        </w:rPr>
-        <w:t xml:space="preserve">Separate Private Key File: </w:t>
-      </w:r>
-      <w:r>
-        <w:t>Only applicable for Type=PEM stores, select if the store will contain a private key but the private key will reside in an separate file somewhere else on the server</w:t>
-      </w:r>
-    </w:p>
-    <w:p>
-      <w:pPr>
-        <w:pStyle w:val="ListParagraph"/>
-        <w:numPr>
-          <w:ilvl w:val="1"/>
-          <w:numId w:val="1"/>
-        </w:numPr>
-        <w:rPr>
-          <w:b/>
-        </w:rPr>
-      </w:pPr>
-      <w:r>
-        <w:rPr>
-          <w:b/>
-        </w:rPr>
-        <w:t>Path to Private Key File:</w:t>
-      </w:r>
-      <w:r>
-        <w:t xml:space="preserve"> Only applicable for Type=PEM stores.  If the PEM certificate store has a separate private key file, this is the FULL PATH and file name where the private key resides.  File paths on Linux servers will always begin with a “/”.  Windows servers will always begin with the drive letter, colon, and backslash, such as “c:\”.</w:t>
-      </w:r>
-    </w:p>
-    <w:p>
-      <w:pPr>
-        <w:pStyle w:val="ListParagraph"/>
-        <w:ind w:left="1440"/>
-        <w:rPr>
-          <w:b/>
-        </w:rPr>
-      </w:pPr>
-    </w:p>
-    <w:p/>
-    <w:p>
-      <w:pPr>
-        <w:rPr>
-          <w:b/>
-          <w:u w:val="single"/>
-        </w:rPr>
-      </w:pPr>
-      <w:r>
-        <w:rPr>
-          <w:b/>
-          <w:u w:val="single"/>
-        </w:rPr>
-        <w:t xml:space="preserve">2. Register the </w:t>
-      </w:r>
-      <w:r>
-        <w:rPr>
-          <w:b/>
-          <w:u w:val="single"/>
-        </w:rPr>
-        <w:t>PEM SSH</w:t>
-      </w:r>
-      <w:r>
-        <w:rPr>
-          <w:b/>
-          <w:u w:val="single"/>
-        </w:rPr>
-        <w:t xml:space="preserve"> AnyAgent</w:t>
-      </w:r>
-      <w:r>
-        <w:rPr>
-          <w:b/>
-          <w:u w:val="single"/>
-        </w:rPr>
-        <w:t xml:space="preserve"> with Keyfactor</w:t>
-      </w:r>
-    </w:p>
-    <w:p>
-      <w:r>
-        <w:t>Open the Keyfactor Windows Agent Configuration Wizard and perform the tasks as illustrated below:</w:t>
-      </w:r>
-    </w:p>
-    <w:p>
-      <w:pPr>
-        <w:rPr>
-          <w:b/>
-        </w:rPr>
-      </w:pPr>
-    </w:p>
-    <w:p>
-      <w:pPr>
+        <w:t>Type</w:t>
+      </w:r>
+      <w:r>
+        <w:rPr>
+          <w:b/>
+        </w:rPr>
+        <w:t xml:space="preserve"> (Name MUST be “type”)</w:t>
+      </w:r>
+      <w:r>
+        <w:rPr>
+          <w:b/>
+        </w:rPr>
+        <w:t>:</w:t>
+      </w:r>
+    </w:p>
+    <w:p>
+      <w:pPr>
+        <w:ind w:left="1080"/>
         <w:rPr>
           <w:b/>
         </w:rPr>
@@ -586,10 +496,10 @@
           <w:noProof/>
         </w:rPr>
         <w:drawing>
-          <wp:inline distT="0" distB="0" distL="0" distR="0" wp14:anchorId="58411667" wp14:editId="3ABF2BFF">
-            <wp:extent cx="4429125" cy="3963499"/>
-            <wp:effectExtent l="0" t="0" r="0" b="0"/>
-            <wp:docPr id="7" name="Picture 7"/>
+          <wp:inline distT="0" distB="0" distL="0" distR="0" wp14:anchorId="7D48E16E" wp14:editId="73588D7C">
+            <wp:extent cx="3323138" cy="1492572"/>
+            <wp:effectExtent l="19050" t="19050" r="10795" b="12700"/>
+            <wp:docPr id="2" name="Picture 2"/>
             <wp:cNvGraphicFramePr>
               <a:graphicFrameLocks xmlns:a="http://schemas.openxmlformats.org/drawingml/2006/main" noChangeAspect="1"/>
             </wp:cNvGraphicFramePr>
@@ -609,11 +519,16 @@
                   <pic:spPr>
                     <a:xfrm>
                       <a:off x="0" y="0"/>
-                      <a:ext cx="4434578" cy="3968379"/>
+                      <a:ext cx="3353545" cy="1506229"/>
                     </a:xfrm>
                     <a:prstGeom prst="rect">
                       <a:avLst/>
                     </a:prstGeom>
+                    <a:ln>
+                      <a:solidFill>
+                        <a:schemeClr val="accent1"/>
+                      </a:solidFill>
+                    </a:ln>
                   </pic:spPr>
                 </pic:pic>
               </a:graphicData>
@@ -626,32 +541,44 @@
       <w:pPr>
         <w:pStyle w:val="ListParagraph"/>
         <w:numPr>
-          <w:ilvl w:val="0"/>
-          <w:numId w:val="8"/>
+          <w:ilvl w:val="1"/>
+          <w:numId w:val="1"/>
         </w:numPr>
         <w:rPr>
           <w:b/>
         </w:rPr>
       </w:pPr>
       <w:r>
-        <w:t>Click</w:t>
-      </w:r>
-      <w:r>
-        <w:rPr>
-          <w:b/>
-        </w:rPr>
-        <w:t xml:space="preserve"> &lt;Next&gt;</w:t>
-      </w:r>
-    </w:p>
-    <w:p>
-      <w:pPr>
-        <w:rPr>
-          <w:b/>
-        </w:rPr>
-      </w:pPr>
-    </w:p>
-    <w:p>
-      <w:pPr>
+        <w:rPr>
+          <w:b/>
+        </w:rPr>
+        <w:t>Separate Private Key File</w:t>
+      </w:r>
+      <w:r>
+        <w:rPr>
+          <w:b/>
+        </w:rPr>
+        <w:t xml:space="preserve"> (</w:t>
+      </w:r>
+      <w:r>
+        <w:rPr>
+          <w:b/>
+        </w:rPr>
+        <w:t>Name MUST be “separatePrivateKey</w:t>
+      </w:r>
+      <w:r>
+        <w:rPr>
+          <w:b/>
+        </w:rPr>
+        <w:t xml:space="preserve">: </w:t>
+      </w:r>
+      <w:r>
+        <w:t>Only applicable for Type=PEM stores, select if the store will contain a private key but the private key will reside in an separate file somewhere else on the server</w:t>
+      </w:r>
+    </w:p>
+    <w:p>
+      <w:pPr>
+        <w:ind w:left="1080"/>
         <w:rPr>
           <w:b/>
         </w:rPr>
@@ -660,12 +587,11 @@
         <w:rPr>
           <w:noProof/>
         </w:rPr>
-        <w:lastRenderedPageBreak/>
         <w:drawing>
-          <wp:inline distT="0" distB="0" distL="0" distR="0" wp14:anchorId="02AD570F" wp14:editId="76FC446C">
-            <wp:extent cx="4398008" cy="3930015"/>
-            <wp:effectExtent l="0" t="0" r="3175" b="0"/>
-            <wp:docPr id="8" name="Picture 8"/>
+          <wp:inline distT="0" distB="0" distL="0" distR="0" wp14:anchorId="3E7864EA" wp14:editId="649DADE2">
+            <wp:extent cx="3331705" cy="1330902"/>
+            <wp:effectExtent l="19050" t="19050" r="21590" b="22225"/>
+            <wp:docPr id="3" name="Picture 3"/>
             <wp:cNvGraphicFramePr>
               <a:graphicFrameLocks xmlns:a="http://schemas.openxmlformats.org/drawingml/2006/main" noChangeAspect="1"/>
             </wp:cNvGraphicFramePr>
@@ -685,11 +611,16 @@
                   <pic:spPr>
                     <a:xfrm>
                       <a:off x="0" y="0"/>
-                      <a:ext cx="4434527" cy="3962648"/>
+                      <a:ext cx="3503592" cy="1399565"/>
                     </a:xfrm>
                     <a:prstGeom prst="rect">
                       <a:avLst/>
                     </a:prstGeom>
+                    <a:ln>
+                      <a:solidFill>
+                        <a:schemeClr val="accent1"/>
+                      </a:solidFill>
+                    </a:ln>
                   </pic:spPr>
                 </pic:pic>
               </a:graphicData>
@@ -702,77 +633,41 @@
       <w:pPr>
         <w:pStyle w:val="ListParagraph"/>
         <w:numPr>
-          <w:ilvl w:val="0"/>
-          <w:numId w:val="9"/>
+          <w:ilvl w:val="1"/>
+          <w:numId w:val="1"/>
         </w:numPr>
         <w:rPr>
           <w:b/>
         </w:rPr>
       </w:pPr>
       <w:r>
-        <w:t xml:space="preserve">If you have </w:t>
-      </w:r>
-      <w:r>
-        <w:t>configured the agent service previously, you should be able to skip to just click</w:t>
-      </w:r>
-      <w:r>
-        <w:rPr>
-          <w:b/>
-        </w:rPr>
-        <w:t xml:space="preserve"> &lt;Next&gt;.  </w:t>
-      </w:r>
-      <w:r>
-        <w:t>Otherwise</w:t>
-      </w:r>
-      <w:r>
-        <w:t>, enter the</w:t>
-      </w:r>
-      <w:r>
-        <w:t xml:space="preserve"> service account Username and Password you wish to run the Keyfactor Windows Agent Service under</w:t>
-      </w:r>
-      <w:r>
-        <w:t>, click</w:t>
-      </w:r>
-      <w:r>
-        <w:rPr>
-          <w:b/>
-        </w:rPr>
-        <w:t xml:space="preserve"> &lt;Update Windows Service Account&gt;</w:t>
-      </w:r>
-      <w:r>
-        <w:rPr>
-          <w:b/>
-        </w:rPr>
-        <w:t xml:space="preserve"> </w:t>
-      </w:r>
-      <w:r>
-        <w:t>and c</w:t>
-      </w:r>
-      <w:r>
-        <w:t>lick</w:t>
-      </w:r>
-      <w:r>
-        <w:rPr>
-          <w:b/>
-        </w:rPr>
-        <w:t xml:space="preserve"> &lt;Next&gt;</w:t>
-      </w:r>
-      <w:r>
-        <w:rPr>
-          <w:b/>
-        </w:rPr>
-        <w:t>.</w:t>
-      </w:r>
-    </w:p>
-    <w:p>
-      <w:pPr>
-        <w:rPr>
-          <w:b/>
-        </w:rPr>
-      </w:pPr>
-    </w:p>
-    <w:p>
-      <w:pPr>
+        <w:rPr>
+          <w:b/>
+        </w:rPr>
+        <w:t>Path to Private Key File</w:t>
+      </w:r>
+      <w:r>
+        <w:rPr>
+          <w:b/>
+        </w:rPr>
+        <w:t xml:space="preserve"> (Name MUST be “pathtoPrivateKey”)</w:t>
+      </w:r>
+      <w:bookmarkStart w:id="0" w:name="_GoBack"/>
+      <w:bookmarkEnd w:id="0"/>
+      <w:r>
+        <w:rPr>
+          <w:b/>
+        </w:rPr>
+        <w:t>:</w:t>
+      </w:r>
+      <w:r>
+        <w:t xml:space="preserve"> Only applicable for Type=PEM stores.  If the PEM certificate store has a separate private key file, this is the FULL PATH and file name where the private key resides.  File paths on Linux servers will always begin with a “/”.  Windows servers will always begin with the drive letter, colon, and backslash, such as “c:\”.</w:t>
+      </w:r>
+    </w:p>
+    <w:p>
+      <w:pPr>
+        <w:pStyle w:val="ListParagraph"/>
+        <w:ind w:left="1080"/>
         <w:rPr>
           <w:b/>
         </w:rPr>
@@ -781,12 +676,11 @@
         <w:rPr>
           <w:noProof/>
         </w:rPr>
-        <w:lastRenderedPageBreak/>
         <w:drawing>
-          <wp:inline distT="0" distB="0" distL="0" distR="0" wp14:anchorId="66C2412B" wp14:editId="60326951">
-            <wp:extent cx="4661075" cy="4158615"/>
-            <wp:effectExtent l="0" t="0" r="6350" b="0"/>
-            <wp:docPr id="9" name="Picture 9"/>
+          <wp:inline distT="0" distB="0" distL="0" distR="0" wp14:anchorId="04711859" wp14:editId="5FE1377D">
+            <wp:extent cx="3380751" cy="1735886"/>
+            <wp:effectExtent l="19050" t="19050" r="10160" b="17145"/>
+            <wp:docPr id="10" name="Picture 10"/>
             <wp:cNvGraphicFramePr>
               <a:graphicFrameLocks xmlns:a="http://schemas.openxmlformats.org/drawingml/2006/main" noChangeAspect="1"/>
             </wp:cNvGraphicFramePr>
@@ -806,11 +700,16 @@
                   <pic:spPr>
                     <a:xfrm>
                       <a:off x="0" y="0"/>
-                      <a:ext cx="4701252" cy="4194461"/>
+                      <a:ext cx="3444628" cy="1768684"/>
                     </a:xfrm>
                     <a:prstGeom prst="rect">
                       <a:avLst/>
                     </a:prstGeom>
+                    <a:ln>
+                      <a:solidFill>
+                        <a:schemeClr val="accent1"/>
+                      </a:solidFill>
+                    </a:ln>
                   </pic:spPr>
                 </pic:pic>
               </a:graphicData>
@@ -819,45 +718,48 @@
         </w:drawing>
       </w:r>
     </w:p>
-    <w:p>
-      <w:pPr>
-        <w:pStyle w:val="ListParagraph"/>
-        <w:numPr>
-          <w:ilvl w:val="0"/>
-          <w:numId w:val="10"/>
-        </w:numPr>
-        <w:rPr>
-          <w:b/>
-        </w:rPr>
-      </w:pPr>
-      <w:r>
-        <w:t xml:space="preserve">If you have configured the agent service previously, you should be able to skip to </w:t>
-      </w:r>
-      <w:r>
-        <w:t>just re-enter the password to the service account the agent service will run under, click</w:t>
-      </w:r>
-      <w:r>
-        <w:rPr>
-          <w:b/>
-        </w:rPr>
-        <w:t xml:space="preserve"> &lt;Validate Keyfactor Connection&gt; </w:t>
-      </w:r>
-      <w:r>
-        <w:t>and then</w:t>
-      </w:r>
-      <w:r>
-        <w:rPr>
-          <w:b/>
-        </w:rPr>
-        <w:t xml:space="preserve"> &lt;Next&gt;.</w:t>
-      </w:r>
-    </w:p>
-    <w:p>
-      <w:pPr>
-        <w:rPr>
-          <w:b/>
-        </w:rPr>
-      </w:pPr>
+    <w:p/>
+    <w:p>
+      <w:pPr>
+        <w:rPr>
+          <w:b/>
+          <w:u w:val="single"/>
+        </w:rPr>
+      </w:pPr>
+      <w:r>
+        <w:rPr>
+          <w:b/>
+          <w:u w:val="single"/>
+        </w:rPr>
+        <w:t xml:space="preserve">2. Register the </w:t>
+      </w:r>
+      <w:r>
+        <w:rPr>
+          <w:b/>
+          <w:u w:val="single"/>
+        </w:rPr>
+        <w:t>PEM SSH</w:t>
+      </w:r>
+      <w:r>
+        <w:rPr>
+          <w:b/>
+          <w:u w:val="single"/>
+        </w:rPr>
+        <w:t xml:space="preserve"> AnyAgent</w:t>
+      </w:r>
+      <w:r>
+        <w:rPr>
+          <w:b/>
+          <w:u w:val="single"/>
+        </w:rPr>
+        <w:t xml:space="preserve"> with Keyfactor</w:t>
+      </w:r>
+    </w:p>
+    <w:p>
+      <w:r>
+        <w:lastRenderedPageBreak/>
+        <w:t>Open the Keyfactor Windows Agent Configuration Wizard and perform the tasks as illustrated below:</w:t>
+      </w:r>
     </w:p>
     <w:p>
       <w:pPr>
@@ -876,12 +778,11 @@
         <w:rPr>
           <w:noProof/>
         </w:rPr>
-        <w:lastRenderedPageBreak/>
         <w:drawing>
-          <wp:inline distT="0" distB="0" distL="0" distR="0" wp14:anchorId="0C17175D" wp14:editId="421BAE8E">
-            <wp:extent cx="4742597" cy="4221215"/>
-            <wp:effectExtent l="0" t="0" r="1270" b="8255"/>
-            <wp:docPr id="1" name="Picture 1"/>
+          <wp:inline distT="0" distB="0" distL="0" distR="0" wp14:anchorId="58411667" wp14:editId="3ABF2BFF">
+            <wp:extent cx="4429125" cy="3963499"/>
+            <wp:effectExtent l="0" t="0" r="0" b="0"/>
+            <wp:docPr id="7" name="Picture 7"/>
             <wp:cNvGraphicFramePr>
               <a:graphicFrameLocks xmlns:a="http://schemas.openxmlformats.org/drawingml/2006/main" noChangeAspect="1"/>
             </wp:cNvGraphicFramePr>
@@ -901,7 +802,7 @@
                   <pic:spPr>
                     <a:xfrm>
                       <a:off x="0" y="0"/>
-                      <a:ext cx="4749472" cy="4227334"/>
+                      <a:ext cx="4434578" cy="3968379"/>
                     </a:xfrm>
                     <a:prstGeom prst="rect">
                       <a:avLst/>
@@ -919,46 +820,45 @@
         <w:pStyle w:val="ListParagraph"/>
         <w:numPr>
           <w:ilvl w:val="0"/>
-          <w:numId w:val="10"/>
+          <w:numId w:val="8"/>
         </w:numPr>
-      </w:pPr>
-      <w:r>
-        <w:t xml:space="preserve">Select the agent you are adding capabilities for (in this case, </w:t>
-      </w:r>
-      <w:r>
-        <w:t>PEM SSH</w:t>
-      </w:r>
-      <w:r>
-        <w:t>, and also select the specific capabilities (</w:t>
-      </w:r>
-      <w:r>
-        <w:t xml:space="preserve">Discovery, </w:t>
-      </w:r>
-      <w:r>
-        <w:t xml:space="preserve">Inventory and Management in this example).  Click </w:t>
-      </w:r>
-      <w:r>
-        <w:rPr>
-          <w:b/>
-        </w:rPr>
-        <w:t>&lt;Next&gt;</w:t>
-      </w:r>
-      <w:r>
-        <w:t>.</w:t>
-      </w:r>
-    </w:p>
-    <w:p/>
-    <w:p>
+        <w:rPr>
+          <w:b/>
+        </w:rPr>
+      </w:pPr>
+      <w:r>
+        <w:t>Click</w:t>
+      </w:r>
+      <w:r>
+        <w:rPr>
+          <w:b/>
+        </w:rPr>
+        <w:t xml:space="preserve"> &lt;Next&gt;</w:t>
+      </w:r>
+    </w:p>
+    <w:p>
+      <w:pPr>
+        <w:rPr>
+          <w:b/>
+        </w:rPr>
+      </w:pPr>
+    </w:p>
+    <w:p>
+      <w:pPr>
+        <w:rPr>
+          <w:b/>
+        </w:rPr>
+      </w:pPr>
       <w:r>
         <w:rPr>
           <w:noProof/>
         </w:rPr>
         <w:lastRenderedPageBreak/>
         <w:drawing>
-          <wp:inline distT="0" distB="0" distL="0" distR="0" wp14:anchorId="7F8D6C81" wp14:editId="419D4DA2">
-            <wp:extent cx="4998880" cy="4485640"/>
-            <wp:effectExtent l="0" t="0" r="0" b="0"/>
-            <wp:docPr id="12" name="Picture 12"/>
+          <wp:inline distT="0" distB="0" distL="0" distR="0" wp14:anchorId="02AD570F" wp14:editId="76FC446C">
+            <wp:extent cx="4398008" cy="3930015"/>
+            <wp:effectExtent l="0" t="0" r="3175" b="0"/>
+            <wp:docPr id="8" name="Picture 8"/>
             <wp:cNvGraphicFramePr>
               <a:graphicFrameLocks xmlns:a="http://schemas.openxmlformats.org/drawingml/2006/main" noChangeAspect="1"/>
             </wp:cNvGraphicFramePr>
@@ -978,7 +878,7 @@
                   <pic:spPr>
                     <a:xfrm>
                       <a:off x="0" y="0"/>
-                      <a:ext cx="5006204" cy="4492212"/>
+                      <a:ext cx="4434527" cy="3962648"/>
                     </a:xfrm>
                     <a:prstGeom prst="rect">
                       <a:avLst/>
@@ -996,22 +896,64 @@
         <w:pStyle w:val="ListParagraph"/>
         <w:numPr>
           <w:ilvl w:val="0"/>
-          <w:numId w:val="10"/>
+          <w:numId w:val="9"/>
         </w:numPr>
         <w:rPr>
           <w:b/>
         </w:rPr>
       </w:pPr>
       <w:r>
-        <w:t xml:space="preserve">For agent configuration purposes, this screen can be skipped by clicking </w:t>
-      </w:r>
-      <w:r>
-        <w:rPr>
-          <w:b/>
-        </w:rPr>
-        <w:t>&lt;Next&gt;</w:t>
-      </w:r>
-      <w:r>
+        <w:t xml:space="preserve">If you have </w:t>
+      </w:r>
+      <w:r>
+        <w:t>configured the agent service previously, you should be able to skip to just click</w:t>
+      </w:r>
+      <w:r>
+        <w:rPr>
+          <w:b/>
+        </w:rPr>
+        <w:t xml:space="preserve"> &lt;Next&gt;.  </w:t>
+      </w:r>
+      <w:r>
+        <w:t>Otherwise</w:t>
+      </w:r>
+      <w:r>
+        <w:t>, enter the</w:t>
+      </w:r>
+      <w:r>
+        <w:t xml:space="preserve"> service account Username and Password you wish to run the Keyfactor Windows Agent Service under</w:t>
+      </w:r>
+      <w:r>
+        <w:t>, click</w:t>
+      </w:r>
+      <w:r>
+        <w:rPr>
+          <w:b/>
+        </w:rPr>
+        <w:t xml:space="preserve"> &lt;Update Windows Service Account&gt;</w:t>
+      </w:r>
+      <w:r>
+        <w:rPr>
+          <w:b/>
+        </w:rPr>
+        <w:t xml:space="preserve"> </w:t>
+      </w:r>
+      <w:r>
+        <w:t>and c</w:t>
+      </w:r>
+      <w:r>
+        <w:t>lick</w:t>
+      </w:r>
+      <w:r>
+        <w:rPr>
+          <w:b/>
+        </w:rPr>
+        <w:t xml:space="preserve"> &lt;Next&gt;</w:t>
+      </w:r>
+      <w:r>
+        <w:rPr>
+          <w:b/>
+        </w:rPr>
         <w:t>.</w:t>
       </w:r>
     </w:p>
@@ -1034,10 +976,10 @@
         </w:rPr>
         <w:lastRenderedPageBreak/>
         <w:drawing>
-          <wp:inline distT="0" distB="0" distL="0" distR="0" wp14:anchorId="26967346" wp14:editId="6C6E3E79">
-            <wp:extent cx="4394579" cy="3916622"/>
-            <wp:effectExtent l="0" t="0" r="6350" b="8255"/>
-            <wp:docPr id="5" name="Picture 5"/>
+          <wp:inline distT="0" distB="0" distL="0" distR="0" wp14:anchorId="66C2412B" wp14:editId="60326951">
+            <wp:extent cx="4661075" cy="4158615"/>
+            <wp:effectExtent l="0" t="0" r="6350" b="0"/>
+            <wp:docPr id="9" name="Picture 9"/>
             <wp:cNvGraphicFramePr>
               <a:graphicFrameLocks xmlns:a="http://schemas.openxmlformats.org/drawingml/2006/main" noChangeAspect="1"/>
             </wp:cNvGraphicFramePr>
@@ -1057,7 +999,7 @@
                   <pic:spPr>
                     <a:xfrm>
                       <a:off x="0" y="0"/>
-                      <a:ext cx="4419418" cy="3938759"/>
+                      <a:ext cx="4701252" cy="4194461"/>
                     </a:xfrm>
                     <a:prstGeom prst="rect">
                       <a:avLst/>
@@ -1082,35 +1024,33 @@
         </w:rPr>
       </w:pPr>
       <w:r>
-        <w:t xml:space="preserve">For each AnyAgent implementation, check </w:t>
-      </w:r>
-      <w:r>
-        <w:rPr>
-          <w:b/>
-        </w:rPr>
-        <w:t>Load assemblies containing extension modules from other location</w:t>
-      </w:r>
-      <w:r>
-        <w:t xml:space="preserve">, browse to the location of the compiled AnyAgent dll, and click </w:t>
-      </w:r>
-      <w:r>
-        <w:rPr>
-          <w:b/>
-        </w:rPr>
-        <w:t>&lt;Validate Capabilities&gt;</w:t>
-      </w:r>
-      <w:r>
-        <w:t xml:space="preserve">.  Once all AnyAgents have been validated, click </w:t>
-      </w:r>
-      <w:r>
-        <w:rPr>
-          <w:b/>
-        </w:rPr>
-        <w:t>&lt;Apply Configuration&gt;</w:t>
-      </w:r>
-      <w:r>
-        <w:t>.</w:t>
-      </w:r>
+        <w:t xml:space="preserve">If you have configured the agent service previously, you should be able to skip to </w:t>
+      </w:r>
+      <w:r>
+        <w:t>just re-enter the password to the service account the agent service will run under, click</w:t>
+      </w:r>
+      <w:r>
+        <w:rPr>
+          <w:b/>
+        </w:rPr>
+        <w:t xml:space="preserve"> &lt;Validate Keyfactor Connection&gt; </w:t>
+      </w:r>
+      <w:r>
+        <w:t>and then</w:t>
+      </w:r>
+      <w:r>
+        <w:rPr>
+          <w:b/>
+        </w:rPr>
+        <w:t xml:space="preserve"> &lt;Next&gt;.</w:t>
+      </w:r>
+    </w:p>
+    <w:p>
+      <w:pPr>
+        <w:rPr>
+          <w:b/>
+        </w:rPr>
+      </w:pPr>
     </w:p>
     <w:p>
       <w:pPr>
@@ -1129,11 +1069,12 @@
         <w:rPr>
           <w:noProof/>
         </w:rPr>
+        <w:lastRenderedPageBreak/>
         <w:drawing>
-          <wp:inline distT="0" distB="0" distL="0" distR="0" wp14:anchorId="6FC8F9B4" wp14:editId="2BF0C6D1">
-            <wp:extent cx="4074059" cy="1371600"/>
-            <wp:effectExtent l="0" t="0" r="3175" b="0"/>
-            <wp:docPr id="14" name="Picture 14"/>
+          <wp:inline distT="0" distB="0" distL="0" distR="0" wp14:anchorId="0C17175D" wp14:editId="421BAE8E">
+            <wp:extent cx="4742597" cy="4221215"/>
+            <wp:effectExtent l="0" t="0" r="1270" b="8255"/>
+            <wp:docPr id="1" name="Picture 1"/>
             <wp:cNvGraphicFramePr>
               <a:graphicFrameLocks xmlns:a="http://schemas.openxmlformats.org/drawingml/2006/main" noChangeAspect="1"/>
             </wp:cNvGraphicFramePr>
@@ -1153,6 +1094,258 @@
                   <pic:spPr>
                     <a:xfrm>
                       <a:off x="0" y="0"/>
+                      <a:ext cx="4749472" cy="4227334"/>
+                    </a:xfrm>
+                    <a:prstGeom prst="rect">
+                      <a:avLst/>
+                    </a:prstGeom>
+                  </pic:spPr>
+                </pic:pic>
+              </a:graphicData>
+            </a:graphic>
+          </wp:inline>
+        </w:drawing>
+      </w:r>
+    </w:p>
+    <w:p>
+      <w:pPr>
+        <w:pStyle w:val="ListParagraph"/>
+        <w:numPr>
+          <w:ilvl w:val="0"/>
+          <w:numId w:val="10"/>
+        </w:numPr>
+      </w:pPr>
+      <w:r>
+        <w:t xml:space="preserve">Select the agent you are adding capabilities for (in this case, </w:t>
+      </w:r>
+      <w:r>
+        <w:t>PEM SSH</w:t>
+      </w:r>
+      <w:r>
+        <w:t>, and also select the specific capabilities (</w:t>
+      </w:r>
+      <w:r>
+        <w:t xml:space="preserve">Discovery, </w:t>
+      </w:r>
+      <w:r>
+        <w:t xml:space="preserve">Inventory and Management in this example).  Click </w:t>
+      </w:r>
+      <w:r>
+        <w:rPr>
+          <w:b/>
+        </w:rPr>
+        <w:t>&lt;Next&gt;</w:t>
+      </w:r>
+      <w:r>
+        <w:t>.</w:t>
+      </w:r>
+    </w:p>
+    <w:p/>
+    <w:p>
+      <w:r>
+        <w:rPr>
+          <w:noProof/>
+        </w:rPr>
+        <w:lastRenderedPageBreak/>
+        <w:drawing>
+          <wp:inline distT="0" distB="0" distL="0" distR="0" wp14:anchorId="7F8D6C81" wp14:editId="419D4DA2">
+            <wp:extent cx="4998880" cy="4485640"/>
+            <wp:effectExtent l="0" t="0" r="0" b="0"/>
+            <wp:docPr id="12" name="Picture 12"/>
+            <wp:cNvGraphicFramePr>
+              <a:graphicFrameLocks xmlns:a="http://schemas.openxmlformats.org/drawingml/2006/main" noChangeAspect="1"/>
+            </wp:cNvGraphicFramePr>
+            <a:graphic xmlns:a="http://schemas.openxmlformats.org/drawingml/2006/main">
+              <a:graphicData uri="http://schemas.openxmlformats.org/drawingml/2006/picture">
+                <pic:pic xmlns:pic="http://schemas.openxmlformats.org/drawingml/2006/picture">
+                  <pic:nvPicPr>
+                    <pic:cNvPr id="1" name=""/>
+                    <pic:cNvPicPr/>
+                  </pic:nvPicPr>
+                  <pic:blipFill>
+                    <a:blip r:embed="rId18"/>
+                    <a:stretch>
+                      <a:fillRect/>
+                    </a:stretch>
+                  </pic:blipFill>
+                  <pic:spPr>
+                    <a:xfrm>
+                      <a:off x="0" y="0"/>
+                      <a:ext cx="5006204" cy="4492212"/>
+                    </a:xfrm>
+                    <a:prstGeom prst="rect">
+                      <a:avLst/>
+                    </a:prstGeom>
+                  </pic:spPr>
+                </pic:pic>
+              </a:graphicData>
+            </a:graphic>
+          </wp:inline>
+        </w:drawing>
+      </w:r>
+    </w:p>
+    <w:p>
+      <w:pPr>
+        <w:pStyle w:val="ListParagraph"/>
+        <w:numPr>
+          <w:ilvl w:val="0"/>
+          <w:numId w:val="10"/>
+        </w:numPr>
+        <w:rPr>
+          <w:b/>
+        </w:rPr>
+      </w:pPr>
+      <w:r>
+        <w:t xml:space="preserve">For agent configuration purposes, this screen can be skipped by clicking </w:t>
+      </w:r>
+      <w:r>
+        <w:rPr>
+          <w:b/>
+        </w:rPr>
+        <w:t>&lt;Next&gt;</w:t>
+      </w:r>
+      <w:r>
+        <w:t>.</w:t>
+      </w:r>
+    </w:p>
+    <w:p>
+      <w:pPr>
+        <w:rPr>
+          <w:b/>
+        </w:rPr>
+      </w:pPr>
+    </w:p>
+    <w:p>
+      <w:pPr>
+        <w:rPr>
+          <w:b/>
+        </w:rPr>
+      </w:pPr>
+      <w:r>
+        <w:rPr>
+          <w:noProof/>
+        </w:rPr>
+        <w:lastRenderedPageBreak/>
+        <w:drawing>
+          <wp:inline distT="0" distB="0" distL="0" distR="0" wp14:anchorId="26967346" wp14:editId="6C6E3E79">
+            <wp:extent cx="4394579" cy="3916622"/>
+            <wp:effectExtent l="0" t="0" r="6350" b="8255"/>
+            <wp:docPr id="5" name="Picture 5"/>
+            <wp:cNvGraphicFramePr>
+              <a:graphicFrameLocks xmlns:a="http://schemas.openxmlformats.org/drawingml/2006/main" noChangeAspect="1"/>
+            </wp:cNvGraphicFramePr>
+            <a:graphic xmlns:a="http://schemas.openxmlformats.org/drawingml/2006/main">
+              <a:graphicData uri="http://schemas.openxmlformats.org/drawingml/2006/picture">
+                <pic:pic xmlns:pic="http://schemas.openxmlformats.org/drawingml/2006/picture">
+                  <pic:nvPicPr>
+                    <pic:cNvPr id="1" name=""/>
+                    <pic:cNvPicPr/>
+                  </pic:nvPicPr>
+                  <pic:blipFill>
+                    <a:blip r:embed="rId19"/>
+                    <a:stretch>
+                      <a:fillRect/>
+                    </a:stretch>
+                  </pic:blipFill>
+                  <pic:spPr>
+                    <a:xfrm>
+                      <a:off x="0" y="0"/>
+                      <a:ext cx="4419418" cy="3938759"/>
+                    </a:xfrm>
+                    <a:prstGeom prst="rect">
+                      <a:avLst/>
+                    </a:prstGeom>
+                  </pic:spPr>
+                </pic:pic>
+              </a:graphicData>
+            </a:graphic>
+          </wp:inline>
+        </w:drawing>
+      </w:r>
+    </w:p>
+    <w:p>
+      <w:pPr>
+        <w:pStyle w:val="ListParagraph"/>
+        <w:numPr>
+          <w:ilvl w:val="0"/>
+          <w:numId w:val="10"/>
+        </w:numPr>
+        <w:rPr>
+          <w:b/>
+        </w:rPr>
+      </w:pPr>
+      <w:r>
+        <w:t xml:space="preserve">For each AnyAgent implementation, check </w:t>
+      </w:r>
+      <w:r>
+        <w:rPr>
+          <w:b/>
+        </w:rPr>
+        <w:t>Load assemblies containing extension modules from other location</w:t>
+      </w:r>
+      <w:r>
+        <w:t xml:space="preserve">, browse to the location of the compiled AnyAgent dll, and click </w:t>
+      </w:r>
+      <w:r>
+        <w:rPr>
+          <w:b/>
+        </w:rPr>
+        <w:t>&lt;Validate Capabilities&gt;</w:t>
+      </w:r>
+      <w:r>
+        <w:t xml:space="preserve">.  Once all AnyAgents have been validated, click </w:t>
+      </w:r>
+      <w:r>
+        <w:rPr>
+          <w:b/>
+        </w:rPr>
+        <w:t>&lt;Apply Configuration&gt;</w:t>
+      </w:r>
+      <w:r>
+        <w:t>.</w:t>
+      </w:r>
+    </w:p>
+    <w:p>
+      <w:pPr>
+        <w:rPr>
+          <w:b/>
+        </w:rPr>
+      </w:pPr>
+    </w:p>
+    <w:p>
+      <w:pPr>
+        <w:rPr>
+          <w:b/>
+        </w:rPr>
+      </w:pPr>
+      <w:r>
+        <w:rPr>
+          <w:noProof/>
+        </w:rPr>
+        <w:drawing>
+          <wp:inline distT="0" distB="0" distL="0" distR="0" wp14:anchorId="6FC8F9B4" wp14:editId="2BF0C6D1">
+            <wp:extent cx="4074059" cy="1371600"/>
+            <wp:effectExtent l="0" t="0" r="3175" b="0"/>
+            <wp:docPr id="14" name="Picture 14"/>
+            <wp:cNvGraphicFramePr>
+              <a:graphicFrameLocks xmlns:a="http://schemas.openxmlformats.org/drawingml/2006/main" noChangeAspect="1"/>
+            </wp:cNvGraphicFramePr>
+            <a:graphic xmlns:a="http://schemas.openxmlformats.org/drawingml/2006/main">
+              <a:graphicData uri="http://schemas.openxmlformats.org/drawingml/2006/picture">
+                <pic:pic xmlns:pic="http://schemas.openxmlformats.org/drawingml/2006/picture">
+                  <pic:nvPicPr>
+                    <pic:cNvPr id="1" name=""/>
+                    <pic:cNvPicPr/>
+                  </pic:nvPicPr>
+                  <pic:blipFill>
+                    <a:blip r:embed="rId20"/>
+                    <a:stretch>
+                      <a:fillRect/>
+                    </a:stretch>
+                  </pic:blipFill>
+                  <pic:spPr>
+                    <a:xfrm>
+                      <a:off x="0" y="0"/>
                       <a:ext cx="4085580" cy="1375479"/>
                     </a:xfrm>
                     <a:prstGeom prst="rect">
@@ -1297,7 +1490,7 @@
                     <pic:cNvPicPr/>
                   </pic:nvPicPr>
                   <pic:blipFill>
-                    <a:blip r:embed="rId18"/>
+                    <a:blip r:embed="rId21"/>
                     <a:stretch>
                       <a:fillRect/>
                     </a:stretch>
@@ -1694,7 +1887,7 @@
                     <pic:cNvPicPr/>
                   </pic:nvPicPr>
                   <pic:blipFill>
-                    <a:blip r:embed="rId19"/>
+                    <a:blip r:embed="rId22"/>
                     <a:stretch>
                       <a:fillRect/>
                     </a:stretch>
@@ -2021,8 +2214,6 @@
       <w:r>
         <w:t>noext</w:t>
       </w:r>
-      <w:bookmarkStart w:id="0" w:name="_GoBack"/>
-      <w:bookmarkEnd w:id="0"/>
       <w:r>
         <w:t xml:space="preserve">” would return all </w:t>
       </w:r>
@@ -2153,7 +2344,7 @@
       </w:pPr>
     </w:p>
     <w:sectPr>
-      <w:headerReference w:type="default" r:id="rId20"/>
+      <w:headerReference w:type="default" r:id="rId23"/>
       <w:pgSz w:w="12240" w:h="15840"/>
       <w:pgMar w:top="1440" w:right="1440" w:bottom="1440" w:left="1440" w:header="720" w:footer="720" w:gutter="0"/>
       <w:cols w:space="720"/>
@@ -3420,8 +3611,11 @@
     <w:lsdException w:name="Table 3D effects 3" w:semiHidden="1" w:unhideWhenUsed="1"/>
     <w:lsdException w:name="Table Contemporary" w:semiHidden="1" w:unhideWhenUsed="1"/>
     <w:lsdException w:name="Table Elegant" w:semiHidden="1" w:unhideWhenUsed="1"/>
+    <w:lsdException w:name="Table Professional" w:semiHidden="1" w:unhideWhenUsed="1"/>
     <w:lsdException w:name="Table Subtle 1" w:semiHidden="1" w:unhideWhenUsed="1"/>
     <w:lsdException w:name="Table Subtle 2" w:semiHidden="1" w:unhideWhenUsed="1"/>
+    <w:lsdException w:name="Table Web 1" w:semiHidden="1" w:unhideWhenUsed="1"/>
+    <w:lsdException w:name="Table Web 2" w:semiHidden="1" w:unhideWhenUsed="1"/>
     <w:lsdException w:name="Table Web 3" w:semiHidden="1" w:unhideWhenUsed="1"/>
     <w:lsdException w:name="Balloon Text" w:semiHidden="1" w:unhideWhenUsed="1"/>
     <w:lsdException w:name="Table Grid" w:uiPriority="39"/>
@@ -3999,6 +4193,15 @@
 </file>
 
 <file path=customXml/item1.xml><?xml version="1.0" encoding="utf-8"?>
+<?mso-contentType ?>
+<FormTemplates xmlns="http://schemas.microsoft.com/sharepoint/v3/contenttype/forms">
+  <Display>DocumentLibraryForm</Display>
+  <Edit>DocumentLibraryForm</Edit>
+  <New>DocumentLibraryForm</New>
+</FormTemplates>
+</file>
+
+<file path=customXml/item2.xml><?xml version="1.0" encoding="utf-8"?>
 <p:properties xmlns:p="http://schemas.microsoft.com/office/2006/metadata/properties" xmlns:xsi="http://www.w3.org/2001/XMLSchema-instance" xmlns:pc="http://schemas.microsoft.com/office/infopath/2007/PartnerControls">
   <documentManagement>
     <MigrationWizId xmlns="fdc0650e-df4e-481a-917c-05b415be2886" xsi:nil="true"/>
@@ -4008,15 +4211,6 @@
     <MigrationWizIdDocumentLibraryPermissions xmlns="fdc0650e-df4e-481a-917c-05b415be2886" xsi:nil="true"/>
   </documentManagement>
 </p:properties>
-</file>
-
-<file path=customXml/item2.xml><?xml version="1.0" encoding="utf-8"?>
-<?mso-contentType ?>
-<FormTemplates xmlns="http://schemas.microsoft.com/sharepoint/v3/contenttype/forms">
-  <Display>DocumentLibraryForm</Display>
-  <Edit>DocumentLibraryForm</Edit>
-  <New>DocumentLibraryForm</New>
-</FormTemplates>
 </file>
 
 <file path=customXml/item3.xml><?xml version="1.0" encoding="utf-8"?>
@@ -4273,26 +4467,26 @@
 </file>
 
 <file path=customXml/itemProps1.xml><?xml version="1.0" encoding="utf-8"?>
-<ds:datastoreItem xmlns:ds="http://schemas.openxmlformats.org/officeDocument/2006/customXml" ds:itemID="{BF4FCDEB-9F2B-4FFA-9AB9-BBC6F5CE01CB}">
+<ds:datastoreItem xmlns:ds="http://schemas.openxmlformats.org/officeDocument/2006/customXml" ds:itemID="{8B2DF10A-713C-4EB1-B268-7D46DEF73161}">
   <ds:schemaRefs>
-    <ds:schemaRef ds:uri="52e82d20-68f0-4a0b-8013-bbe38882faec"/>
-    <ds:schemaRef ds:uri="http://purl.org/dc/elements/1.1/"/>
-    <ds:schemaRef ds:uri="http://schemas.openxmlformats.org/package/2006/metadata/core-properties"/>
-    <ds:schemaRef ds:uri="http://www.w3.org/XML/1998/namespace"/>
-    <ds:schemaRef ds:uri="http://schemas.microsoft.com/office/2006/documentManagement/types"/>
-    <ds:schemaRef ds:uri="http://schemas.microsoft.com/office/2006/metadata/properties"/>
-    <ds:schemaRef ds:uri="http://schemas.microsoft.com/office/infopath/2007/PartnerControls"/>
-    <ds:schemaRef ds:uri="fdc0650e-df4e-481a-917c-05b415be2886"/>
-    <ds:schemaRef ds:uri="http://purl.org/dc/dcmitype/"/>
-    <ds:schemaRef ds:uri="http://purl.org/dc/terms/"/>
+    <ds:schemaRef ds:uri="http://schemas.microsoft.com/sharepoint/v3/contenttype/forms"/>
   </ds:schemaRefs>
 </ds:datastoreItem>
 </file>
 
 <file path=customXml/itemProps2.xml><?xml version="1.0" encoding="utf-8"?>
-<ds:datastoreItem xmlns:ds="http://schemas.openxmlformats.org/officeDocument/2006/customXml" ds:itemID="{8B2DF10A-713C-4EB1-B268-7D46DEF73161}">
+<ds:datastoreItem xmlns:ds="http://schemas.openxmlformats.org/officeDocument/2006/customXml" ds:itemID="{BF4FCDEB-9F2B-4FFA-9AB9-BBC6F5CE01CB}">
   <ds:schemaRefs>
-    <ds:schemaRef ds:uri="http://schemas.microsoft.com/sharepoint/v3/contenttype/forms"/>
+    <ds:schemaRef ds:uri="http://schemas.microsoft.com/office/2006/documentManagement/types"/>
+    <ds:schemaRef ds:uri="http://www.w3.org/XML/1998/namespace"/>
+    <ds:schemaRef ds:uri="http://purl.org/dc/elements/1.1/"/>
+    <ds:schemaRef ds:uri="http://purl.org/dc/dcmitype/"/>
+    <ds:schemaRef ds:uri="http://purl.org/dc/terms/"/>
+    <ds:schemaRef ds:uri="52e82d20-68f0-4a0b-8013-bbe38882faec"/>
+    <ds:schemaRef ds:uri="http://schemas.openxmlformats.org/package/2006/metadata/core-properties"/>
+    <ds:schemaRef ds:uri="http://schemas.microsoft.com/office/infopath/2007/PartnerControls"/>
+    <ds:schemaRef ds:uri="fdc0650e-df4e-481a-917c-05b415be2886"/>
+    <ds:schemaRef ds:uri="http://schemas.microsoft.com/office/2006/metadata/properties"/>
   </ds:schemaRefs>
 </ds:datastoreItem>
 </file>

</xml_diff>

<commit_message>
1) Add certificate validation for PEM type on Discovery, 2) Remove "file exists" check via sftp when processing store Imported from Changeset 14611
</commit_message>
<xml_diff>
--- a/PEMStoreSSH/Doc/PEM SSH AnyAgent Configuration.docx
+++ b/PEMStoreSSH/Doc/PEM SSH AnyAgent Configuration.docx
@@ -652,8 +652,6 @@
         </w:rPr>
         <w:t xml:space="preserve"> (Name MUST be “pathtoPrivateKey”)</w:t>
       </w:r>
-      <w:bookmarkStart w:id="0" w:name="_GoBack"/>
-      <w:bookmarkEnd w:id="0"/>
       <w:r>
         <w:rPr>
           <w:b/>
@@ -2299,11 +2297,22 @@
         <w:t>Include PKCS12 Files</w:t>
       </w:r>
       <w:r>
-        <w:t xml:space="preserve"> – NOT APPLICABLE.  Leave unchecked.</w:t>
-      </w:r>
-      <w:r>
-        <w:t xml:space="preserve">  The Extensions provided will determine what file locations are returned.</w:t>
-      </w:r>
+        <w:t xml:space="preserve"> – </w:t>
+      </w:r>
+      <w:r>
+        <w:t xml:space="preserve">Leave unchecked to validate that each certificate store returned is of </w:t>
+      </w:r>
+      <w:r>
+        <w:t>type = PEM</w:t>
+      </w:r>
+      <w:r>
+        <w:t>.</w:t>
+      </w:r>
+      <w:r>
+        <w:t xml:space="preserve">  Checking this box will return all found certificate stores without validation.</w:t>
+      </w:r>
+      <w:bookmarkStart w:id="0" w:name="_GoBack"/>
+      <w:bookmarkEnd w:id="0"/>
     </w:p>
     <w:p/>
     <w:p>
@@ -4193,15 +4202,6 @@
 </file>
 
 <file path=customXml/item1.xml><?xml version="1.0" encoding="utf-8"?>
-<?mso-contentType ?>
-<FormTemplates xmlns="http://schemas.microsoft.com/sharepoint/v3/contenttype/forms">
-  <Display>DocumentLibraryForm</Display>
-  <Edit>DocumentLibraryForm</Edit>
-  <New>DocumentLibraryForm</New>
-</FormTemplates>
-</file>
-
-<file path=customXml/item2.xml><?xml version="1.0" encoding="utf-8"?>
 <p:properties xmlns:p="http://schemas.microsoft.com/office/2006/metadata/properties" xmlns:xsi="http://www.w3.org/2001/XMLSchema-instance" xmlns:pc="http://schemas.microsoft.com/office/infopath/2007/PartnerControls">
   <documentManagement>
     <MigrationWizId xmlns="fdc0650e-df4e-481a-917c-05b415be2886" xsi:nil="true"/>
@@ -4211,6 +4211,15 @@
     <MigrationWizIdDocumentLibraryPermissions xmlns="fdc0650e-df4e-481a-917c-05b415be2886" xsi:nil="true"/>
   </documentManagement>
 </p:properties>
+</file>
+
+<file path=customXml/item2.xml><?xml version="1.0" encoding="utf-8"?>
+<?mso-contentType ?>
+<FormTemplates xmlns="http://schemas.microsoft.com/sharepoint/v3/contenttype/forms">
+  <Display>DocumentLibraryForm</Display>
+  <Edit>DocumentLibraryForm</Edit>
+  <New>DocumentLibraryForm</New>
+</FormTemplates>
 </file>
 
 <file path=customXml/item3.xml><?xml version="1.0" encoding="utf-8"?>
@@ -4467,26 +4476,26 @@
 </file>
 
 <file path=customXml/itemProps1.xml><?xml version="1.0" encoding="utf-8"?>
-<ds:datastoreItem xmlns:ds="http://schemas.openxmlformats.org/officeDocument/2006/customXml" ds:itemID="{8B2DF10A-713C-4EB1-B268-7D46DEF73161}">
+<ds:datastoreItem xmlns:ds="http://schemas.openxmlformats.org/officeDocument/2006/customXml" ds:itemID="{BF4FCDEB-9F2B-4FFA-9AB9-BBC6F5CE01CB}">
   <ds:schemaRefs>
-    <ds:schemaRef ds:uri="http://schemas.microsoft.com/sharepoint/v3/contenttype/forms"/>
+    <ds:schemaRef ds:uri="http://purl.org/dc/dcmitype/"/>
+    <ds:schemaRef ds:uri="http://schemas.microsoft.com/office/2006/metadata/properties"/>
+    <ds:schemaRef ds:uri="fdc0650e-df4e-481a-917c-05b415be2886"/>
+    <ds:schemaRef ds:uri="http://schemas.microsoft.com/office/2006/documentManagement/types"/>
+    <ds:schemaRef ds:uri="http://schemas.openxmlformats.org/package/2006/metadata/core-properties"/>
+    <ds:schemaRef ds:uri="52e82d20-68f0-4a0b-8013-bbe38882faec"/>
+    <ds:schemaRef ds:uri="http://purl.org/dc/elements/1.1/"/>
+    <ds:schemaRef ds:uri="http://purl.org/dc/terms/"/>
+    <ds:schemaRef ds:uri="http://schemas.microsoft.com/office/infopath/2007/PartnerControls"/>
+    <ds:schemaRef ds:uri="http://www.w3.org/XML/1998/namespace"/>
   </ds:schemaRefs>
 </ds:datastoreItem>
 </file>
 
 <file path=customXml/itemProps2.xml><?xml version="1.0" encoding="utf-8"?>
-<ds:datastoreItem xmlns:ds="http://schemas.openxmlformats.org/officeDocument/2006/customXml" ds:itemID="{BF4FCDEB-9F2B-4FFA-9AB9-BBC6F5CE01CB}">
+<ds:datastoreItem xmlns:ds="http://schemas.openxmlformats.org/officeDocument/2006/customXml" ds:itemID="{8B2DF10A-713C-4EB1-B268-7D46DEF73161}">
   <ds:schemaRefs>
-    <ds:schemaRef ds:uri="http://schemas.microsoft.com/office/2006/documentManagement/types"/>
-    <ds:schemaRef ds:uri="http://www.w3.org/XML/1998/namespace"/>
-    <ds:schemaRef ds:uri="http://purl.org/dc/elements/1.1/"/>
-    <ds:schemaRef ds:uri="http://purl.org/dc/dcmitype/"/>
-    <ds:schemaRef ds:uri="http://purl.org/dc/terms/"/>
-    <ds:schemaRef ds:uri="52e82d20-68f0-4a0b-8013-bbe38882faec"/>
-    <ds:schemaRef ds:uri="http://schemas.openxmlformats.org/package/2006/metadata/core-properties"/>
-    <ds:schemaRef ds:uri="http://schemas.microsoft.com/office/infopath/2007/PartnerControls"/>
-    <ds:schemaRef ds:uri="fdc0650e-df4e-481a-917c-05b415be2886"/>
-    <ds:schemaRef ds:uri="http://schemas.microsoft.com/office/2006/metadata/properties"/>
+    <ds:schemaRef ds:uri="http://schemas.microsoft.com/sharepoint/v3/contenttype/forms"/>
   </ds:schemaRefs>
 </ds:datastoreItem>
 </file>

</xml_diff>

<commit_message>
Documentation Updates Imported from Changeset 15894
</commit_message>
<xml_diff>
--- a/PEMStoreSSH/Doc/PEM SSH AnyAgent Configuration.docx
+++ b/PEMStoreSSH/Doc/PEM SSH AnyAgent Configuration.docx
@@ -32,6 +32,9 @@
       <w:r>
         <w:t xml:space="preserve">ficate stores on both Windows and Linux servers.  </w:t>
       </w:r>
+      <w:r>
+        <w:t>The communication between the orchestrator agent and the server being orchestrated is handled using SSH for Linux orchestrated servers and WinRM for Windows orchestrated servers.</w:t>
+      </w:r>
     </w:p>
     <w:p/>
     <w:p>
@@ -108,10 +111,10 @@
           <w:noProof/>
         </w:rPr>
         <w:drawing>
-          <wp:inline distT="0" distB="0" distL="0" distR="0" wp14:anchorId="7A8CDBF3" wp14:editId="2FAC7136">
-            <wp:extent cx="4487776" cy="4144001"/>
-            <wp:effectExtent l="19050" t="19050" r="27305" b="28575"/>
-            <wp:docPr id="4" name="Picture 4"/>
+          <wp:inline distT="0" distB="0" distL="0" distR="0" wp14:anchorId="3BDA9DE4" wp14:editId="5C2ADF4A">
+            <wp:extent cx="3818407" cy="3536106"/>
+            <wp:effectExtent l="19050" t="19050" r="10795" b="26670"/>
+            <wp:docPr id="13" name="Picture 13"/>
             <wp:cNvGraphicFramePr>
               <a:graphicFrameLocks xmlns:a="http://schemas.openxmlformats.org/drawingml/2006/main" noChangeAspect="1"/>
             </wp:cNvGraphicFramePr>
@@ -131,14 +134,14 @@
                   <pic:spPr>
                     <a:xfrm>
                       <a:off x="0" y="0"/>
-                      <a:ext cx="4492247" cy="4148130"/>
+                      <a:ext cx="3839021" cy="3555196"/>
                     </a:xfrm>
                     <a:prstGeom prst="rect">
                       <a:avLst/>
                     </a:prstGeom>
                     <a:ln>
                       <a:solidFill>
-                        <a:schemeClr val="tx1"/>
+                        <a:schemeClr val="accent1"/>
                       </a:solidFill>
                     </a:ln>
                   </pic:spPr>
@@ -148,6 +151,8 @@
           </wp:inline>
         </w:drawing>
       </w:r>
+      <w:bookmarkStart w:id="0" w:name="_GoBack"/>
+      <w:bookmarkEnd w:id="0"/>
     </w:p>
     <w:p>
       <w:pPr>
@@ -1994,6 +1999,70 @@
       <w:r>
         <w:t>– Required.  The server name or IP Address and login credentials for the server where the Certificate Store is located.</w:t>
       </w:r>
+      <w:r>
+        <w:t xml:space="preserve">  When setting up a Windows server, the format of the machine name must be – </w:t>
+      </w:r>
+      <w:hyperlink r:id="rId23" w:history="1">
+        <w:r>
+          <w:rPr>
+            <w:rStyle w:val="Hyperlink"/>
+            <w:color w:val="000000" w:themeColor="text1"/>
+            <w14:shadow w14:blurRad="38100" w14:dist="19050" w14:dir="2700000" w14:sx="100000" w14:sy="100000" w14:kx="0" w14:ky="0" w14:algn="tl">
+              <w14:schemeClr w14:val="dk1">
+                <w14:alpha w14:val="60000"/>
+              </w14:schemeClr>
+            </w14:shadow>
+            <w14:textOutline w14:w="0" w14:cap="flat" w14:cmpd="sng" w14:algn="ctr">
+              <w14:noFill/>
+              <w14:prstDash w14:val="solid"/>
+              <w14:round/>
+            </w14:textOutline>
+          </w:rPr>
+          <w:t>http://</w:t>
+        </w:r>
+        <w:r>
+          <w:rPr>
+            <w:rStyle w:val="Hyperlink"/>
+            <w:i/>
+            <w:iCs/>
+            <w:color w:val="000000" w:themeColor="text1"/>
+            <w14:shadow w14:blurRad="38100" w14:dist="19050" w14:dir="2700000" w14:sx="100000" w14:sy="100000" w14:kx="0" w14:ky="0" w14:algn="tl">
+              <w14:schemeClr w14:val="dk1">
+                <w14:alpha w14:val="60000"/>
+              </w14:schemeClr>
+            </w14:shadow>
+            <w14:textOutline w14:w="0" w14:cap="flat" w14:cmpd="sng" w14:algn="ctr">
+              <w14:noFill/>
+              <w14:prstDash w14:val="solid"/>
+              <w14:round/>
+            </w14:textOutline>
+          </w:rPr>
+          <w:t>ServerName</w:t>
+        </w:r>
+        <w:r>
+          <w:rPr>
+            <w:rStyle w:val="Hyperlink"/>
+            <w:color w:val="000000" w:themeColor="text1"/>
+            <w14:shadow w14:blurRad="38100" w14:dist="19050" w14:dir="2700000" w14:sx="100000" w14:sy="100000" w14:kx="0" w14:ky="0" w14:algn="tl">
+              <w14:schemeClr w14:val="dk1">
+                <w14:alpha w14:val="60000"/>
+              </w14:schemeClr>
+            </w14:shadow>
+            <w14:textOutline w14:w="0" w14:cap="flat" w14:cmpd="sng" w14:algn="ctr">
+              <w14:noFill/>
+              <w14:prstDash w14:val="solid"/>
+              <w14:round/>
+            </w14:textOutline>
+          </w:rPr>
+          <w:t>:5985</w:t>
+        </w:r>
+      </w:hyperlink>
+      <w:r>
+        <w:t>,</w:t>
+      </w:r>
+      <w:r>
+        <w:t xml:space="preserve"> where “5985” is the WinRM port number.  5985 is the standard, but if your organization uses a different v</w:t>
+      </w:r>
     </w:p>
     <w:p>
       <w:pPr>
@@ -2137,6 +2206,7 @@
           <w:b/>
           <w:color w:val="2F5496" w:themeColor="accent5" w:themeShade="BF"/>
         </w:rPr>
+        <w:lastRenderedPageBreak/>
         <w:t xml:space="preserve">Extensions </w:t>
       </w:r>
       <w:r>
@@ -2185,11 +2255,7 @@
         <w:t>“noext”</w:t>
       </w:r>
       <w:r>
-        <w:t xml:space="preserve"> </w:t>
-      </w:r>
-      <w:r>
-        <w:lastRenderedPageBreak/>
-        <w:t xml:space="preserve">as one of the extensions will </w:t>
+        <w:t xml:space="preserve"> as one of the extensions will </w:t>
       </w:r>
       <w:r>
         <w:t xml:space="preserve">also return </w:t>
@@ -2311,8 +2377,9 @@
       <w:r>
         <w:t xml:space="preserve">  Checking this box will return all found certificate stores without validation.</w:t>
       </w:r>
-      <w:bookmarkStart w:id="0" w:name="_GoBack"/>
-      <w:bookmarkEnd w:id="0"/>
+      <w:r>
+        <w:t xml:space="preserve">  Leave this selection unchecked when attempting to Discover PKCS12 stores.</w:t>
+      </w:r>
     </w:p>
     <w:p/>
     <w:p>
@@ -2352,8 +2419,82 @@
         </w:rPr>
       </w:pPr>
     </w:p>
+    <w:p>
+      <w:pPr>
+        <w:rPr>
+          <w:b/>
+          <w:u w:val="single"/>
+        </w:rPr>
+      </w:pPr>
+      <w:r>
+        <w:rPr>
+          <w:b/>
+          <w:u w:val="single"/>
+        </w:rPr>
+        <w:t>4. Update Settings in config.json</w:t>
+      </w:r>
+    </w:p>
+    <w:p>
+      <w:r>
+        <w:t xml:space="preserve">The </w:t>
+      </w:r>
+      <w:r>
+        <w:t xml:space="preserve">PEM </w:t>
+      </w:r>
+      <w:r>
+        <w:t xml:space="preserve">SSH AnyAgent </w:t>
+      </w:r>
+      <w:r>
+        <w:t>uses a JSON config file</w:t>
+      </w:r>
+      <w:r>
+        <w:t>:</w:t>
+      </w:r>
+    </w:p>
+    <w:p>
+      <w:pPr>
+        <w:spacing w:after="0"/>
+      </w:pPr>
+      <w:r>
+        <w:t>{</w:t>
+      </w:r>
+    </w:p>
+    <w:p>
+      <w:pPr>
+        <w:spacing w:after="0"/>
+      </w:pPr>
+      <w:r>
+        <w:t xml:space="preserve">    UseSudo: “N”</w:t>
+      </w:r>
+    </w:p>
+    <w:p>
+      <w:r>
+        <w:t>}</w:t>
+      </w:r>
+    </w:p>
+    <w:p>
+      <w:r>
+        <w:t>to determine whether to prefix certain Linux command with “sudo”.</w:t>
+      </w:r>
+      <w:r>
+        <w:t xml:space="preserve">  This can be very helpful in ensuring that the user id running commands ssh uses “least permissions necessary” to </w:t>
+      </w:r>
+      <w:r>
+        <w:t xml:space="preserve">process each task.  Setting </w:t>
+      </w:r>
+      <w:r>
+        <w:t>this value to “Y” will prefix all Linux commands with “sudo” with the expectation that the command being executed on the orchestrated Linux server will look in the sudoers file to determine whether the logged in ID has elevated permissions for that specific command.  For orchestrated Windows servers, this setting has no effect.  Setting this value to “N” will result in “sudo” not being added to Linux commands.</w:t>
+      </w:r>
+    </w:p>
+    <w:p>
+      <w:pPr>
+        <w:rPr>
+          <w:b/>
+        </w:rPr>
+      </w:pPr>
+    </w:p>
     <w:sectPr>
-      <w:headerReference w:type="default" r:id="rId23"/>
+      <w:headerReference w:type="default" r:id="rId24"/>
       <w:pgSz w:w="12240" w:h="15840"/>
       <w:pgMar w:top="1440" w:right="1440" w:bottom="1440" w:left="1440" w:header="720" w:footer="720" w:gutter="0"/>
       <w:cols w:space="720"/>
@@ -3937,6 +4078,29 @@
       <w:contextualSpacing/>
     </w:pPr>
   </w:style>
+  <w:style w:type="character" w:styleId="Hyperlink">
+    <w:name w:val="Hyperlink"/>
+    <w:basedOn w:val="DefaultParagraphFont"/>
+    <w:uiPriority w:val="99"/>
+    <w:unhideWhenUsed/>
+    <w:rsid w:val="00115A17"/>
+    <w:rPr>
+      <w:color w:val="0563C1" w:themeColor="hyperlink"/>
+      <w:u w:val="single"/>
+    </w:rPr>
+  </w:style>
+  <w:style w:type="character" w:styleId="UnresolvedMention">
+    <w:name w:val="Unresolved Mention"/>
+    <w:basedOn w:val="DefaultParagraphFont"/>
+    <w:uiPriority w:val="99"/>
+    <w:semiHidden/>
+    <w:unhideWhenUsed/>
+    <w:rsid w:val="00115A17"/>
+    <w:rPr>
+      <w:color w:val="605E5C"/>
+      <w:shd w:val="clear" w:color="auto" w:fill="E1DFDD"/>
+    </w:rPr>
+  </w:style>
 </w:styles>
 </file>
 
@@ -4202,6 +4366,15 @@
 </file>
 
 <file path=customXml/item1.xml><?xml version="1.0" encoding="utf-8"?>
+<?mso-contentType ?>
+<FormTemplates xmlns="http://schemas.microsoft.com/sharepoint/v3/contenttype/forms">
+  <Display>DocumentLibraryForm</Display>
+  <Edit>DocumentLibraryForm</Edit>
+  <New>DocumentLibraryForm</New>
+</FormTemplates>
+</file>
+
+<file path=customXml/item2.xml><?xml version="1.0" encoding="utf-8"?>
 <p:properties xmlns:p="http://schemas.microsoft.com/office/2006/metadata/properties" xmlns:xsi="http://www.w3.org/2001/XMLSchema-instance" xmlns:pc="http://schemas.microsoft.com/office/infopath/2007/PartnerControls">
   <documentManagement>
     <MigrationWizId xmlns="fdc0650e-df4e-481a-917c-05b415be2886" xsi:nil="true"/>
@@ -4211,15 +4384,6 @@
     <MigrationWizIdDocumentLibraryPermissions xmlns="fdc0650e-df4e-481a-917c-05b415be2886" xsi:nil="true"/>
   </documentManagement>
 </p:properties>
-</file>
-
-<file path=customXml/item2.xml><?xml version="1.0" encoding="utf-8"?>
-<?mso-contentType ?>
-<FormTemplates xmlns="http://schemas.microsoft.com/sharepoint/v3/contenttype/forms">
-  <Display>DocumentLibraryForm</Display>
-  <Edit>DocumentLibraryForm</Edit>
-  <New>DocumentLibraryForm</New>
-</FormTemplates>
 </file>
 
 <file path=customXml/item3.xml><?xml version="1.0" encoding="utf-8"?>
@@ -4476,26 +4640,26 @@
 </file>
 
 <file path=customXml/itemProps1.xml><?xml version="1.0" encoding="utf-8"?>
-<ds:datastoreItem xmlns:ds="http://schemas.openxmlformats.org/officeDocument/2006/customXml" ds:itemID="{BF4FCDEB-9F2B-4FFA-9AB9-BBC6F5CE01CB}">
+<ds:datastoreItem xmlns:ds="http://schemas.openxmlformats.org/officeDocument/2006/customXml" ds:itemID="{8B2DF10A-713C-4EB1-B268-7D46DEF73161}">
   <ds:schemaRefs>
-    <ds:schemaRef ds:uri="http://purl.org/dc/dcmitype/"/>
-    <ds:schemaRef ds:uri="http://schemas.microsoft.com/office/2006/metadata/properties"/>
-    <ds:schemaRef ds:uri="fdc0650e-df4e-481a-917c-05b415be2886"/>
-    <ds:schemaRef ds:uri="http://schemas.microsoft.com/office/2006/documentManagement/types"/>
-    <ds:schemaRef ds:uri="http://schemas.openxmlformats.org/package/2006/metadata/core-properties"/>
-    <ds:schemaRef ds:uri="52e82d20-68f0-4a0b-8013-bbe38882faec"/>
-    <ds:schemaRef ds:uri="http://purl.org/dc/elements/1.1/"/>
-    <ds:schemaRef ds:uri="http://purl.org/dc/terms/"/>
-    <ds:schemaRef ds:uri="http://schemas.microsoft.com/office/infopath/2007/PartnerControls"/>
-    <ds:schemaRef ds:uri="http://www.w3.org/XML/1998/namespace"/>
+    <ds:schemaRef ds:uri="http://schemas.microsoft.com/sharepoint/v3/contenttype/forms"/>
   </ds:schemaRefs>
 </ds:datastoreItem>
 </file>
 
 <file path=customXml/itemProps2.xml><?xml version="1.0" encoding="utf-8"?>
-<ds:datastoreItem xmlns:ds="http://schemas.openxmlformats.org/officeDocument/2006/customXml" ds:itemID="{8B2DF10A-713C-4EB1-B268-7D46DEF73161}">
+<ds:datastoreItem xmlns:ds="http://schemas.openxmlformats.org/officeDocument/2006/customXml" ds:itemID="{BF4FCDEB-9F2B-4FFA-9AB9-BBC6F5CE01CB}">
   <ds:schemaRefs>
-    <ds:schemaRef ds:uri="http://schemas.microsoft.com/sharepoint/v3/contenttype/forms"/>
+    <ds:schemaRef ds:uri="http://purl.org/dc/terms/"/>
+    <ds:schemaRef ds:uri="http://schemas.microsoft.com/office/infopath/2007/PartnerControls"/>
+    <ds:schemaRef ds:uri="http://purl.org/dc/elements/1.1/"/>
+    <ds:schemaRef ds:uri="http://www.w3.org/XML/1998/namespace"/>
+    <ds:schemaRef ds:uri="http://schemas.openxmlformats.org/package/2006/metadata/core-properties"/>
+    <ds:schemaRef ds:uri="52e82d20-68f0-4a0b-8013-bbe38882faec"/>
+    <ds:schemaRef ds:uri="http://schemas.microsoft.com/office/2006/documentManagement/types"/>
+    <ds:schemaRef ds:uri="fdc0650e-df4e-481a-917c-05b415be2886"/>
+    <ds:schemaRef ds:uri="http://schemas.microsoft.com/office/2006/metadata/properties"/>
+    <ds:schemaRef ds:uri="http://purl.org/dc/dcmitype/"/>
   </ds:schemaRefs>
 </ds:datastoreItem>
 </file>

</xml_diff>